<commit_message>
Laboratorio 6 Parte II OK:
</commit_message>
<xml_diff>
--- a/Laboratorios/Laboratorio 6/Parte II/Laboratorio No6b.docx
+++ b/Laboratorios/Laboratorio 6/Parte II/Laboratorio No6b.docx
@@ -296,9 +296,11 @@
         </w:rPr>
         <w:t xml:space="preserve"> </w:t>
       </w:r>
+      <w:proofErr w:type="spellStart"/>
       <w:r>
         <w:t>routers</w:t>
       </w:r>
+      <w:proofErr w:type="spellEnd"/>
       <w:r>
         <w:rPr>
           <w:spacing w:val="1"/>
@@ -332,6 +334,7 @@
         <w:pStyle w:val="Ttulo1"/>
         <w:spacing w:before="145"/>
       </w:pPr>
+      <w:proofErr w:type="gramStart"/>
       <w:r>
         <w:rPr>
           <w:color w:val="90C126"/>
@@ -364,6 +367,7 @@
         </w:rPr>
         <w:t>utilizar</w:t>
       </w:r>
+      <w:proofErr w:type="gramEnd"/>
     </w:p>
     <w:p>
       <w:pPr>
@@ -509,12 +513,14 @@
         </w:rPr>
         <w:t xml:space="preserve"> </w:t>
       </w:r>
+      <w:proofErr w:type="spellStart"/>
       <w:r>
         <w:rPr>
           <w:sz w:val="20"/>
         </w:rPr>
         <w:t>tracer</w:t>
       </w:r>
+      <w:proofErr w:type="spellEnd"/>
     </w:p>
     <w:p>
       <w:pPr>
@@ -580,7 +586,23 @@
           <w:sz w:val="24"/>
           <w:szCs w:val="24"/>
         </w:rPr>
-        <w:t>En este laboratorio implementaremos la configuración de un router dentro de Cisco Packet Tracer. Utilizaremos un modelo inicial que ya esta configurado, y en este laboratorio, reusaremos esos equipos, pero reiniciando su configuración. También aprenderemos sobre Trace route, con ayuda de una plataforma y software como Wireshark para entender la manera en que las tablas se forman. Por último, con el uso de una nueva herramienta, veremos el rastro de manera gráfica y analítica por cada consulta a diferentes Páginas web, preferiblemente ubicadas en otros países.</w:t>
+        <w:t xml:space="preserve">En este laboratorio implementaremos la configuración de un router dentro de Cisco Packet Tracer. Utilizaremos un modelo inicial que ya </w:t>
+      </w:r>
+      <w:proofErr w:type="spellStart"/>
+      <w:r>
+        <w:rPr>
+          <w:sz w:val="24"/>
+          <w:szCs w:val="24"/>
+        </w:rPr>
+        <w:t>esta</w:t>
+      </w:r>
+      <w:proofErr w:type="spellEnd"/>
+      <w:r>
+        <w:rPr>
+          <w:sz w:val="24"/>
+          <w:szCs w:val="24"/>
+        </w:rPr>
+        <w:t xml:space="preserve"> configurado, y en este laboratorio, reusaremos esos equipos, pero reiniciando su configuración. También aprenderemos sobre Trace route, con ayuda de una plataforma y software como Wireshark para entender la manera en que las tablas se forman. Por último, con el uso de una nueva herramienta, veremos el rastro de manera gráfica y analítica por cada consulta a diferentes Páginas web, preferiblemente ubicadas en otros países.</w:t>
       </w:r>
     </w:p>
     <w:p>
@@ -643,7 +665,103 @@
           <w:sz w:val="24"/>
           <w:szCs w:val="24"/>
         </w:rPr>
-        <w:t xml:space="preserve"> responsable de encontrar la dirección de hardware (Ethernet MAC) que corresponde a una determinada dirección IP. Para ello se envía un paquete (ARP request) a la dirección de difusión de la red (broadcast, MAC = FF FF FF FF FF FF) que contiene la dirección IP por la que se pregunta, y se espera a que esa máquina (u otra) responda (ARP reply) con la dirección Ethernet que le corresponde.</w:t>
+        <w:t xml:space="preserve"> responsable de encontrar la dirección de hardware (Ethernet MAC) que corresponde a una determinada dirección IP. Para ello se envía un paquete (ARP </w:t>
+      </w:r>
+      <w:proofErr w:type="spellStart"/>
+      <w:r>
+        <w:rPr>
+          <w:sz w:val="24"/>
+          <w:szCs w:val="24"/>
+        </w:rPr>
+        <w:t>request</w:t>
+      </w:r>
+      <w:proofErr w:type="spellEnd"/>
+      <w:r>
+        <w:rPr>
+          <w:sz w:val="24"/>
+          <w:szCs w:val="24"/>
+        </w:rPr>
+        <w:t xml:space="preserve">) a la dirección de difusión de la red (broadcast, MAC = FF </w:t>
+      </w:r>
+      <w:proofErr w:type="spellStart"/>
+      <w:r>
+        <w:rPr>
+          <w:sz w:val="24"/>
+          <w:szCs w:val="24"/>
+        </w:rPr>
+        <w:t>FF</w:t>
+      </w:r>
+      <w:proofErr w:type="spellEnd"/>
+      <w:r>
+        <w:rPr>
+          <w:sz w:val="24"/>
+          <w:szCs w:val="24"/>
+        </w:rPr>
+        <w:t xml:space="preserve"> </w:t>
+      </w:r>
+      <w:proofErr w:type="spellStart"/>
+      <w:r>
+        <w:rPr>
+          <w:sz w:val="24"/>
+          <w:szCs w:val="24"/>
+        </w:rPr>
+        <w:t>FF</w:t>
+      </w:r>
+      <w:proofErr w:type="spellEnd"/>
+      <w:r>
+        <w:rPr>
+          <w:sz w:val="24"/>
+          <w:szCs w:val="24"/>
+        </w:rPr>
+        <w:t xml:space="preserve"> </w:t>
+      </w:r>
+      <w:proofErr w:type="spellStart"/>
+      <w:r>
+        <w:rPr>
+          <w:sz w:val="24"/>
+          <w:szCs w:val="24"/>
+        </w:rPr>
+        <w:t>FF</w:t>
+      </w:r>
+      <w:proofErr w:type="spellEnd"/>
+      <w:r>
+        <w:rPr>
+          <w:sz w:val="24"/>
+          <w:szCs w:val="24"/>
+        </w:rPr>
+        <w:t xml:space="preserve"> </w:t>
+      </w:r>
+      <w:proofErr w:type="spellStart"/>
+      <w:r>
+        <w:rPr>
+          <w:sz w:val="24"/>
+          <w:szCs w:val="24"/>
+        </w:rPr>
+        <w:t>FF</w:t>
+      </w:r>
+      <w:proofErr w:type="spellEnd"/>
+      <w:r>
+        <w:rPr>
+          <w:sz w:val="24"/>
+          <w:szCs w:val="24"/>
+        </w:rPr>
+        <w:t xml:space="preserve"> FF) que contiene la dirección IP por la que se pregunta, y se espera a que esa máquina (u otra) responda (ARP </w:t>
+      </w:r>
+      <w:proofErr w:type="spellStart"/>
+      <w:r>
+        <w:rPr>
+          <w:sz w:val="24"/>
+          <w:szCs w:val="24"/>
+        </w:rPr>
+        <w:t>reply</w:t>
+      </w:r>
+      <w:proofErr w:type="spellEnd"/>
+      <w:r>
+        <w:rPr>
+          <w:sz w:val="24"/>
+          <w:szCs w:val="24"/>
+        </w:rPr>
+        <w:t>) con la dirección Ethernet que le corresponde.</w:t>
       </w:r>
     </w:p>
     <w:p>
@@ -676,7 +794,23 @@
           <w:sz w:val="24"/>
           <w:szCs w:val="24"/>
         </w:rPr>
-        <w:t>ICMP es un protocolo autónomo aun cuando los diferentes mensajes están incluidos en paquetes IP tradicionales. Para tal fin, el protocolo de Internet trata a la implementación opcional como un protocolo de capas superiores. Los diversos servicios de red que se suelen utilizar hoy en día, como traceroute o ping, se basan en el protocolo ICMP.</w:t>
+        <w:t xml:space="preserve">ICMP es un protocolo autónomo aun cuando los diferentes mensajes están incluidos en paquetes IP tradicionales. Para tal fin, el protocolo de Internet trata a la implementación opcional como un protocolo de capas superiores. Los diversos servicios de red que se suelen utilizar hoy en día, como </w:t>
+      </w:r>
+      <w:proofErr w:type="spellStart"/>
+      <w:r>
+        <w:rPr>
+          <w:sz w:val="24"/>
+          <w:szCs w:val="24"/>
+        </w:rPr>
+        <w:t>traceroute</w:t>
+      </w:r>
+      <w:proofErr w:type="spellEnd"/>
+      <w:r>
+        <w:rPr>
+          <w:sz w:val="24"/>
+          <w:szCs w:val="24"/>
+        </w:rPr>
+        <w:t xml:space="preserve"> o ping, se basan en el protocolo ICMP.</w:t>
       </w:r>
     </w:p>
     <w:p>
@@ -1030,12 +1164,14 @@
         </w:rPr>
         <w:t xml:space="preserve"> </w:t>
       </w:r>
+      <w:proofErr w:type="spellStart"/>
       <w:r>
         <w:rPr>
           <w:color w:val="90C126"/>
         </w:rPr>
         <w:t>routers</w:t>
       </w:r>
+      <w:proofErr w:type="spellEnd"/>
     </w:p>
     <w:p>
       <w:pPr>
@@ -1106,8 +1242,30 @@
         <w:rPr>
           <w:sz w:val="20"/>
         </w:rPr>
-        <w:t>Usando Packet Tracer, realice el montaje usando como base el archivo de packet tracer</w:t>
-      </w:r>
+        <w:t xml:space="preserve">Usando Packet Tracer, realice el montaje usando como base el archivo de </w:t>
+      </w:r>
+      <w:proofErr w:type="spellStart"/>
+      <w:r>
+        <w:rPr>
+          <w:sz w:val="20"/>
+        </w:rPr>
+        <w:t>packet</w:t>
+      </w:r>
+      <w:proofErr w:type="spellEnd"/>
+      <w:r>
+        <w:rPr>
+          <w:sz w:val="20"/>
+        </w:rPr>
+        <w:t xml:space="preserve"> </w:t>
+      </w:r>
+      <w:proofErr w:type="spellStart"/>
+      <w:r>
+        <w:rPr>
+          <w:sz w:val="20"/>
+        </w:rPr>
+        <w:t>tracer</w:t>
+      </w:r>
+      <w:proofErr w:type="spellEnd"/>
       <w:r>
         <w:rPr>
           <w:spacing w:val="-59"/>
@@ -1507,6 +1665,7 @@
                       <w:sz w:val="20"/>
                     </w:rPr>
                   </w:pPr>
+                  <w:proofErr w:type="spellStart"/>
                   <w:r>
                     <w:rPr>
                       <w:b/>
@@ -1514,6 +1673,7 @@
                     </w:rPr>
                     <w:t>Routers</w:t>
                   </w:r>
+                  <w:proofErr w:type="spellEnd"/>
                   <w:r>
                     <w:rPr>
                       <w:b/>
@@ -2326,7 +2486,21 @@
         <w:rPr>
           <w:sz w:val="20"/>
         </w:rPr>
-        <w:t>Al iniciar el router aparecen el mismo estilo de mensajes que aparecen en el switches.</w:t>
+        <w:t xml:space="preserve">Al iniciar el router aparecen el mismo estilo de mensajes que aparecen en el </w:t>
+      </w:r>
+      <w:proofErr w:type="spellStart"/>
+      <w:r>
+        <w:rPr>
+          <w:sz w:val="20"/>
+        </w:rPr>
+        <w:t>switches</w:t>
+      </w:r>
+      <w:proofErr w:type="spellEnd"/>
+      <w:r>
+        <w:rPr>
+          <w:sz w:val="20"/>
+        </w:rPr>
+        <w:t>.</w:t>
       </w:r>
       <w:r>
         <w:rPr>
@@ -2573,7 +2747,21 @@
         <w:rPr>
           <w:sz w:val="20"/>
         </w:rPr>
-        <w:t>modo privilegiado del mismo está protegido mediante passwords, deberá quitarle dicha</w:t>
+        <w:t xml:space="preserve">modo privilegiado del mismo está protegido mediante </w:t>
+      </w:r>
+      <w:proofErr w:type="spellStart"/>
+      <w:r>
+        <w:rPr>
+          <w:sz w:val="20"/>
+        </w:rPr>
+        <w:t>passwords</w:t>
+      </w:r>
+      <w:proofErr w:type="spellEnd"/>
+      <w:r>
+        <w:rPr>
+          <w:sz w:val="20"/>
+        </w:rPr>
+        <w:t>, deberá quitarle dicha</w:t>
       </w:r>
       <w:r>
         <w:rPr>
@@ -2807,7 +2995,21 @@
         <w:rPr>
           <w:sz w:val="20"/>
         </w:rPr>
-        <w:t>haya variaciones, por ejemplo, en los routers físicos, para ingresar al BIOS del router se</w:t>
+        <w:t xml:space="preserve">haya variaciones, por ejemplo, en los </w:t>
+      </w:r>
+      <w:proofErr w:type="spellStart"/>
+      <w:r>
+        <w:rPr>
+          <w:sz w:val="20"/>
+        </w:rPr>
+        <w:t>routers</w:t>
+      </w:r>
+      <w:proofErr w:type="spellEnd"/>
+      <w:r>
+        <w:rPr>
+          <w:sz w:val="20"/>
+        </w:rPr>
+        <w:t xml:space="preserve"> físicos, para ingresar al BIOS del router se</w:t>
       </w:r>
       <w:r>
         <w:rPr>
@@ -3019,12 +3221,14 @@
         </w:rPr>
         <w:t xml:space="preserve"> </w:t>
       </w:r>
+      <w:proofErr w:type="spellStart"/>
       <w:r>
         <w:rPr>
           <w:sz w:val="20"/>
         </w:rPr>
         <w:t>routers</w:t>
       </w:r>
+      <w:proofErr w:type="spellEnd"/>
       <w:r>
         <w:rPr>
           <w:spacing w:val="-1"/>
@@ -4128,12 +4332,14 @@
         </w:rPr>
         <w:t xml:space="preserve"> </w:t>
       </w:r>
+      <w:proofErr w:type="spellStart"/>
       <w:r>
         <w:rPr>
           <w:sz w:val="20"/>
         </w:rPr>
         <w:t>Conexion</w:t>
       </w:r>
+      <w:proofErr w:type="spellEnd"/>
       <w:r>
         <w:rPr>
           <w:spacing w:val="-3"/>
@@ -4327,6 +4533,7 @@
         </w:rPr>
         <w:t xml:space="preserve"> </w:t>
       </w:r>
+      <w:proofErr w:type="spellStart"/>
       <w:r>
         <w:rPr>
           <w:sz w:val="20"/>
@@ -4334,6 +4541,7 @@
         </w:rPr>
         <w:t>Conexion</w:t>
       </w:r>
+      <w:proofErr w:type="spellEnd"/>
       <w:r>
         <w:rPr>
           <w:spacing w:val="-3"/>
@@ -5415,8 +5623,18 @@
           <w:sz w:val="24"/>
           <w:szCs w:val="28"/>
         </w:rPr>
-        <w:t>Lo primero que haremos será apagar y prender el Router fisico</w:t>
-      </w:r>
+        <w:t xml:space="preserve">Lo primero que haremos será apagar y prender el Router </w:t>
+      </w:r>
+      <w:proofErr w:type="spellStart"/>
+      <w:r>
+        <w:rPr>
+          <w:color w:val="FF0000"/>
+          <w:sz w:val="24"/>
+          <w:szCs w:val="28"/>
+        </w:rPr>
+        <w:t>fisico</w:t>
+      </w:r>
+      <w:proofErr w:type="spellEnd"/>
     </w:p>
     <w:p>
       <w:pPr>
@@ -5496,8 +5714,36 @@
           <w:sz w:val="24"/>
           <w:szCs w:val="28"/>
         </w:rPr>
-        <w:t>Una vez reiniciemos, en el computador nos aparecerá el estado de reinicio, y mientras procede, oprimimos la combinación de teclas crtl + c para entrar en la configuración de la Bios</w:t>
-      </w:r>
+        <w:t xml:space="preserve">Una vez reiniciemos, en el computador nos aparecerá el estado de reinicio, y mientras procede, oprimimos la combinación de teclas </w:t>
+      </w:r>
+      <w:proofErr w:type="spellStart"/>
+      <w:r>
+        <w:rPr>
+          <w:color w:val="FF0000"/>
+          <w:sz w:val="24"/>
+          <w:szCs w:val="28"/>
+        </w:rPr>
+        <w:t>crtl</w:t>
+      </w:r>
+      <w:proofErr w:type="spellEnd"/>
+      <w:r>
+        <w:rPr>
+          <w:color w:val="FF0000"/>
+          <w:sz w:val="24"/>
+          <w:szCs w:val="28"/>
+        </w:rPr>
+        <w:t xml:space="preserve"> + c para entrar en la configuración de la </w:t>
+      </w:r>
+      <w:proofErr w:type="spellStart"/>
+      <w:r>
+        <w:rPr>
+          <w:color w:val="FF0000"/>
+          <w:sz w:val="24"/>
+          <w:szCs w:val="28"/>
+        </w:rPr>
+        <w:t>Bios</w:t>
+      </w:r>
+      <w:proofErr w:type="spellEnd"/>
     </w:p>
     <w:p>
       <w:pPr>
@@ -5592,7 +5838,61 @@
           <w:sz w:val="24"/>
           <w:szCs w:val="28"/>
         </w:rPr>
-        <w:t>Si iniciamos en “rommon 1” debemos digitar el comando confreg 0x2142 y esto nos llevara a rommon 2</w:t>
+        <w:t>Si iniciamos en “</w:t>
+      </w:r>
+      <w:proofErr w:type="spellStart"/>
+      <w:r>
+        <w:rPr>
+          <w:color w:val="FF0000"/>
+          <w:sz w:val="24"/>
+          <w:szCs w:val="28"/>
+        </w:rPr>
+        <w:t>rommon</w:t>
+      </w:r>
+      <w:proofErr w:type="spellEnd"/>
+      <w:r>
+        <w:rPr>
+          <w:color w:val="FF0000"/>
+          <w:sz w:val="24"/>
+          <w:szCs w:val="28"/>
+        </w:rPr>
+        <w:t xml:space="preserve"> 1” debemos digitar el comando </w:t>
+      </w:r>
+      <w:proofErr w:type="spellStart"/>
+      <w:r>
+        <w:rPr>
+          <w:color w:val="FF0000"/>
+          <w:sz w:val="24"/>
+          <w:szCs w:val="28"/>
+        </w:rPr>
+        <w:t>confreg</w:t>
+      </w:r>
+      <w:proofErr w:type="spellEnd"/>
+      <w:r>
+        <w:rPr>
+          <w:color w:val="FF0000"/>
+          <w:sz w:val="24"/>
+          <w:szCs w:val="28"/>
+        </w:rPr>
+        <w:t xml:space="preserve"> 0x2142 y esto nos llevara a </w:t>
+      </w:r>
+      <w:proofErr w:type="spellStart"/>
+      <w:r>
+        <w:rPr>
+          <w:color w:val="FF0000"/>
+          <w:sz w:val="24"/>
+          <w:szCs w:val="28"/>
+        </w:rPr>
+        <w:t>rommon</w:t>
+      </w:r>
+      <w:proofErr w:type="spellEnd"/>
+      <w:r>
+        <w:rPr>
+          <w:color w:val="FF0000"/>
+          <w:sz w:val="24"/>
+          <w:szCs w:val="28"/>
+        </w:rPr>
+        <w:t xml:space="preserve"> 2</w:t>
       </w:r>
     </w:p>
     <w:p>
@@ -5673,7 +5973,43 @@
           <w:sz w:val="24"/>
           <w:szCs w:val="28"/>
         </w:rPr>
-        <w:t>Una vez ahí, digitaremos el comando “reset” y presionaremos enter para iniciar la configuración.</w:t>
+        <w:t>Una vez ahí, digitaremos el comando “</w:t>
+      </w:r>
+      <w:proofErr w:type="spellStart"/>
+      <w:r>
+        <w:rPr>
+          <w:color w:val="FF0000"/>
+          <w:sz w:val="24"/>
+          <w:szCs w:val="28"/>
+        </w:rPr>
+        <w:t>reset</w:t>
+      </w:r>
+      <w:proofErr w:type="spellEnd"/>
+      <w:r>
+        <w:rPr>
+          <w:color w:val="FF0000"/>
+          <w:sz w:val="24"/>
+          <w:szCs w:val="28"/>
+        </w:rPr>
+        <w:t xml:space="preserve">” y presionaremos </w:t>
+      </w:r>
+      <w:proofErr w:type="spellStart"/>
+      <w:r>
+        <w:rPr>
+          <w:color w:val="FF0000"/>
+          <w:sz w:val="24"/>
+          <w:szCs w:val="28"/>
+        </w:rPr>
+        <w:t>enter</w:t>
+      </w:r>
+      <w:proofErr w:type="spellEnd"/>
+      <w:r>
+        <w:rPr>
+          <w:color w:val="FF0000"/>
+          <w:sz w:val="24"/>
+          <w:szCs w:val="28"/>
+        </w:rPr>
+        <w:t xml:space="preserve"> para iniciar la configuración.</w:t>
       </w:r>
     </w:p>
     <w:p>
@@ -5836,7 +6172,25 @@
           <w:sz w:val="24"/>
           <w:szCs w:val="28"/>
         </w:rPr>
-        <w:t>Nuevamente nos solicitara una confirmación para la información básica, como hostname. Para este ejemplo lo llamaremos Chile.</w:t>
+        <w:t xml:space="preserve">Nuevamente nos solicitara una confirmación para la información básica, como </w:t>
+      </w:r>
+      <w:proofErr w:type="spellStart"/>
+      <w:r>
+        <w:rPr>
+          <w:color w:val="FF0000"/>
+          <w:sz w:val="24"/>
+          <w:szCs w:val="28"/>
+        </w:rPr>
+        <w:t>hostname</w:t>
+      </w:r>
+      <w:proofErr w:type="spellEnd"/>
+      <w:r>
+        <w:rPr>
+          <w:color w:val="FF0000"/>
+          <w:sz w:val="24"/>
+          <w:szCs w:val="28"/>
+        </w:rPr>
+        <w:t>. Para este ejemplo lo llamaremos Chile.</w:t>
       </w:r>
     </w:p>
     <w:p>
@@ -5917,7 +6271,25 @@
           <w:sz w:val="24"/>
           <w:szCs w:val="28"/>
         </w:rPr>
-        <w:t>Luego, nos solicitara un “secreto/clave” para entrar al modo privilegiado del Router, y acceder a mas funciones.</w:t>
+        <w:t xml:space="preserve">Luego, nos solicitara un “secreto/clave” para entrar al modo privilegiado del Router, y acceder a </w:t>
+      </w:r>
+      <w:proofErr w:type="spellStart"/>
+      <w:r>
+        <w:rPr>
+          <w:color w:val="FF0000"/>
+          <w:sz w:val="24"/>
+          <w:szCs w:val="28"/>
+        </w:rPr>
+        <w:t>mas</w:t>
+      </w:r>
+      <w:proofErr w:type="spellEnd"/>
+      <w:r>
+        <w:rPr>
+          <w:color w:val="FF0000"/>
+          <w:sz w:val="24"/>
+          <w:szCs w:val="28"/>
+        </w:rPr>
+        <w:t xml:space="preserve"> funciones.</w:t>
       </w:r>
     </w:p>
     <w:p>
@@ -6059,15 +6431,42 @@
           <w:sz w:val="24"/>
           <w:szCs w:val="28"/>
         </w:rPr>
-        <w:t xml:space="preserve">Para el modo de “enable” le </w:t>
-      </w:r>
-      <w:r>
-        <w:rPr>
-          <w:color w:val="FF0000"/>
-          <w:sz w:val="24"/>
-          <w:szCs w:val="28"/>
-        </w:rPr>
-        <w:t>asignaremos la contrase</w:t>
+        <w:t>Para el modo de “</w:t>
+      </w:r>
+      <w:proofErr w:type="spellStart"/>
+      <w:r>
+        <w:rPr>
+          <w:color w:val="FF0000"/>
+          <w:sz w:val="24"/>
+          <w:szCs w:val="28"/>
+        </w:rPr>
+        <w:t>enable</w:t>
+      </w:r>
+      <w:proofErr w:type="spellEnd"/>
+      <w:r>
+        <w:rPr>
+          <w:color w:val="FF0000"/>
+          <w:sz w:val="24"/>
+          <w:szCs w:val="28"/>
+        </w:rPr>
+        <w:t xml:space="preserve">” le </w:t>
+      </w:r>
+      <w:r>
+        <w:rPr>
+          <w:color w:val="FF0000"/>
+          <w:sz w:val="24"/>
+          <w:szCs w:val="28"/>
+        </w:rPr>
+        <w:t xml:space="preserve">asignaremos la </w:t>
+      </w:r>
+      <w:proofErr w:type="spellStart"/>
+      <w:r>
+        <w:rPr>
+          <w:color w:val="FF0000"/>
+          <w:sz w:val="24"/>
+          <w:szCs w:val="28"/>
+        </w:rPr>
+        <w:t>contrase</w:t>
       </w:r>
       <w:r>
         <w:rPr>
@@ -6076,7 +6475,17 @@
           <w:szCs w:val="28"/>
           <w:lang w:val="es-CO"/>
         </w:rPr>
-        <w:t>ña RECO_C</w:t>
+        <w:t>ña</w:t>
+      </w:r>
+      <w:proofErr w:type="spellEnd"/>
+      <w:r>
+        <w:rPr>
+          <w:color w:val="FF0000"/>
+          <w:sz w:val="24"/>
+          <w:szCs w:val="28"/>
+          <w:lang w:val="es-CO"/>
+        </w:rPr>
+        <w:t xml:space="preserve"> RECO_C</w:t>
       </w:r>
     </w:p>
     <w:p>
@@ -6159,7 +6568,16 @@
           <w:sz w:val="24"/>
           <w:szCs w:val="28"/>
         </w:rPr>
-        <w:t>Finalmente, nos pedirá una contrase</w:t>
+        <w:t xml:space="preserve">Finalmente, nos pedirá una </w:t>
+      </w:r>
+      <w:proofErr w:type="spellStart"/>
+      <w:r>
+        <w:rPr>
+          <w:color w:val="FF0000"/>
+          <w:sz w:val="24"/>
+          <w:szCs w:val="28"/>
+        </w:rPr>
+        <w:t>contrase</w:t>
       </w:r>
       <w:r>
         <w:rPr>
@@ -6168,7 +6586,17 @@
           <w:szCs w:val="28"/>
           <w:lang w:val="es-CO"/>
         </w:rPr>
-        <w:t>ña para el modo remoto, en este caso le pondremos RECO_T</w:t>
+        <w:t>ña</w:t>
+      </w:r>
+      <w:proofErr w:type="spellEnd"/>
+      <w:r>
+        <w:rPr>
+          <w:color w:val="FF0000"/>
+          <w:sz w:val="24"/>
+          <w:szCs w:val="28"/>
+          <w:lang w:val="es-CO"/>
+        </w:rPr>
+        <w:t xml:space="preserve"> para el modo remoto, en este caso le pondremos RECO_T</w:t>
       </w:r>
     </w:p>
     <w:p>
@@ -6352,8 +6780,19 @@
           <w:szCs w:val="28"/>
           <w:lang w:val="es-CO"/>
         </w:rPr>
-        <w:t>Digitaremos el nombre de la interfaz sobre la cual queremos realizar la configuración y procedemos a configurar la ip</w:t>
-      </w:r>
+        <w:t xml:space="preserve">Digitaremos el nombre de la interfaz sobre la cual queremos realizar la configuración y procedemos a configurar la </w:t>
+      </w:r>
+      <w:proofErr w:type="spellStart"/>
+      <w:r>
+        <w:rPr>
+          <w:color w:val="FF0000"/>
+          <w:sz w:val="24"/>
+          <w:szCs w:val="28"/>
+          <w:lang w:val="es-CO"/>
+        </w:rPr>
+        <w:t>ip</w:t>
+      </w:r>
+      <w:proofErr w:type="spellEnd"/>
     </w:p>
     <w:p>
       <w:pPr>
@@ -6436,7 +6875,47 @@
           <w:szCs w:val="28"/>
           <w:lang w:val="es-CO"/>
         </w:rPr>
-        <w:t>Una vez asignemos la ip que vamos a usar, el sistema nos recomendara una mascara de red, así que la dejaremos por defecto</w:t>
+        <w:t xml:space="preserve">Una vez asignemos la </w:t>
+      </w:r>
+      <w:proofErr w:type="spellStart"/>
+      <w:r>
+        <w:rPr>
+          <w:color w:val="FF0000"/>
+          <w:sz w:val="24"/>
+          <w:szCs w:val="28"/>
+          <w:lang w:val="es-CO"/>
+        </w:rPr>
+        <w:t>ip</w:t>
+      </w:r>
+      <w:proofErr w:type="spellEnd"/>
+      <w:r>
+        <w:rPr>
+          <w:color w:val="FF0000"/>
+          <w:sz w:val="24"/>
+          <w:szCs w:val="28"/>
+          <w:lang w:val="es-CO"/>
+        </w:rPr>
+        <w:t xml:space="preserve"> que vamos a usar, el sistema nos recomendara una </w:t>
+      </w:r>
+      <w:proofErr w:type="spellStart"/>
+      <w:r>
+        <w:rPr>
+          <w:color w:val="FF0000"/>
+          <w:sz w:val="24"/>
+          <w:szCs w:val="28"/>
+          <w:lang w:val="es-CO"/>
+        </w:rPr>
+        <w:t>mascara</w:t>
+      </w:r>
+      <w:proofErr w:type="spellEnd"/>
+      <w:r>
+        <w:rPr>
+          <w:color w:val="FF0000"/>
+          <w:sz w:val="24"/>
+          <w:szCs w:val="28"/>
+          <w:lang w:val="es-CO"/>
+        </w:rPr>
+        <w:t xml:space="preserve"> de red, así que la dejaremos por defecto</w:t>
       </w:r>
     </w:p>
     <w:p>
@@ -6536,7 +7015,27 @@
           <w:szCs w:val="28"/>
           <w:lang w:val="es-CO"/>
         </w:rPr>
-        <w:t>Para finalizar, nos muestra un script de configuración que se ha creado con nuestro procedimiento, y nos permite realizar 3 opciones, continuamos de acuerdo a nuestra necesidad, en este caso: 2</w:t>
+        <w:t xml:space="preserve">Para finalizar, nos muestra un script de configuración que se ha creado con nuestro procedimiento, y nos permite realizar 3 opciones, continuamos </w:t>
+      </w:r>
+      <w:proofErr w:type="gramStart"/>
+      <w:r>
+        <w:rPr>
+          <w:color w:val="FF0000"/>
+          <w:sz w:val="24"/>
+          <w:szCs w:val="28"/>
+          <w:lang w:val="es-CO"/>
+        </w:rPr>
+        <w:t>de acuerdo a</w:t>
+      </w:r>
+      <w:proofErr w:type="gramEnd"/>
+      <w:r>
+        <w:rPr>
+          <w:color w:val="FF0000"/>
+          <w:sz w:val="24"/>
+          <w:szCs w:val="28"/>
+          <w:lang w:val="es-CO"/>
+        </w:rPr>
+        <w:t xml:space="preserve"> nuestra necesidad, en este caso: 2</w:t>
       </w:r>
     </w:p>
     <w:p>
@@ -6746,7 +7245,56 @@
           <w:szCs w:val="28"/>
           <w:lang w:val="es-CO"/>
         </w:rPr>
-        <w:t>Ahora nos cambiamos a nuestra interfaz que permite la conexión entre los routers, para este caso digitamos el comando int se0/3/0</w:t>
+        <w:t xml:space="preserve">Ahora nos cambiamos a nuestra interfaz que permite la conexión entre los </w:t>
+      </w:r>
+      <w:proofErr w:type="spellStart"/>
+      <w:r>
+        <w:rPr>
+          <w:color w:val="FF0000"/>
+          <w:sz w:val="24"/>
+          <w:szCs w:val="28"/>
+          <w:lang w:val="es-CO"/>
+        </w:rPr>
+        <w:t>routers</w:t>
+      </w:r>
+      <w:proofErr w:type="spellEnd"/>
+      <w:r>
+        <w:rPr>
+          <w:color w:val="FF0000"/>
+          <w:sz w:val="24"/>
+          <w:szCs w:val="28"/>
+          <w:lang w:val="es-CO"/>
+        </w:rPr>
+        <w:t xml:space="preserve">, para este caso digitamos el comando </w:t>
+      </w:r>
+      <w:proofErr w:type="spellStart"/>
+      <w:r>
+        <w:rPr>
+          <w:color w:val="FF0000"/>
+          <w:sz w:val="24"/>
+          <w:szCs w:val="28"/>
+          <w:lang w:val="es-CO"/>
+        </w:rPr>
+        <w:t>int</w:t>
+      </w:r>
+      <w:proofErr w:type="spellEnd"/>
+      <w:r>
+        <w:rPr>
+          <w:color w:val="FF0000"/>
+          <w:sz w:val="24"/>
+          <w:szCs w:val="28"/>
+          <w:lang w:val="es-CO"/>
+        </w:rPr>
+        <w:t xml:space="preserve"> se0/3/0</w:t>
+      </w:r>
+      <w:r>
+        <w:rPr>
+          <w:color w:val="FF0000"/>
+          <w:sz w:val="24"/>
+          <w:szCs w:val="28"/>
+          <w:lang w:val="es-CO"/>
+        </w:rPr>
+        <w:t xml:space="preserve"> y modificamos la mascara de red de la primera interfaz en caso de que sea necesario</w:t>
       </w:r>
     </w:p>
     <w:p>
@@ -6756,8 +7304,12 @@
           <w:tab w:val="left" w:pos="1568"/>
         </w:tabs>
         <w:spacing w:before="24"/>
-        <w:rPr>
-          <w:sz w:val="20"/>
+        <w:jc w:val="center"/>
+        <w:rPr>
+          <w:color w:val="FF0000"/>
+          <w:sz w:val="24"/>
+          <w:szCs w:val="28"/>
+          <w:lang w:val="es-CO"/>
         </w:rPr>
       </w:pPr>
     </w:p>
@@ -6768,334 +7320,23 @@
           <w:tab w:val="left" w:pos="1568"/>
         </w:tabs>
         <w:spacing w:before="24"/>
-        <w:rPr>
-          <w:sz w:val="20"/>
-        </w:rPr>
-      </w:pPr>
-    </w:p>
-    <w:p>
-      <w:pPr>
-        <w:tabs>
-          <w:tab w:val="left" w:pos="1567"/>
-          <w:tab w:val="left" w:pos="1568"/>
-        </w:tabs>
-        <w:spacing w:before="24"/>
-        <w:rPr>
-          <w:sz w:val="20"/>
-        </w:rPr>
-      </w:pPr>
-    </w:p>
-    <w:p>
-      <w:pPr>
-        <w:pStyle w:val="Ttulo2"/>
-        <w:numPr>
-          <w:ilvl w:val="0"/>
-          <w:numId w:val="2"/>
-        </w:numPr>
-        <w:tabs>
-          <w:tab w:val="left" w:pos="1208"/>
-        </w:tabs>
-        <w:spacing w:line="325" w:lineRule="exact"/>
-        <w:ind w:hanging="361"/>
-      </w:pPr>
-      <w:r>
-        <w:rPr>
-          <w:color w:val="90C126"/>
-        </w:rPr>
-        <w:t>Seguimiento</w:t>
-      </w:r>
-      <w:r>
-        <w:rPr>
-          <w:color w:val="90C126"/>
-          <w:spacing w:val="-1"/>
-        </w:rPr>
-        <w:t xml:space="preserve"> </w:t>
-      </w:r>
-      <w:r>
-        <w:rPr>
-          <w:color w:val="90C126"/>
-        </w:rPr>
-        <w:t>protocolo ARP</w:t>
-      </w:r>
-    </w:p>
-    <w:p>
-      <w:pPr>
-        <w:pStyle w:val="Textoindependiente"/>
-        <w:ind w:left="1207"/>
-      </w:pPr>
-      <w:r>
-        <w:t>Vamos</w:t>
-      </w:r>
-      <w:r>
-        <w:rPr>
-          <w:spacing w:val="-1"/>
-        </w:rPr>
-        <w:t xml:space="preserve"> </w:t>
-      </w:r>
-      <w:r>
-        <w:t>a</w:t>
-      </w:r>
-      <w:r>
-        <w:rPr>
-          <w:spacing w:val="-2"/>
-        </w:rPr>
-        <w:t xml:space="preserve"> </w:t>
-      </w:r>
-      <w:r>
-        <w:t>revisar</w:t>
-      </w:r>
-      <w:r>
-        <w:rPr>
-          <w:spacing w:val="-5"/>
-        </w:rPr>
-        <w:t xml:space="preserve"> </w:t>
-      </w:r>
-      <w:r>
-        <w:t>la</w:t>
-      </w:r>
-      <w:r>
-        <w:rPr>
-          <w:spacing w:val="-1"/>
-        </w:rPr>
-        <w:t xml:space="preserve"> </w:t>
-      </w:r>
-      <w:r>
-        <w:t>tabla</w:t>
-      </w:r>
-      <w:r>
-        <w:rPr>
-          <w:spacing w:val="-1"/>
-        </w:rPr>
-        <w:t xml:space="preserve"> </w:t>
-      </w:r>
-      <w:r>
-        <w:t>ARP</w:t>
-      </w:r>
-      <w:r>
-        <w:rPr>
-          <w:spacing w:val="-3"/>
-        </w:rPr>
-        <w:t xml:space="preserve"> </w:t>
-      </w:r>
-      <w:r>
-        <w:t>de su</w:t>
-      </w:r>
-      <w:r>
-        <w:rPr>
-          <w:spacing w:val="-3"/>
-        </w:rPr>
-        <w:t xml:space="preserve"> </w:t>
-      </w:r>
-      <w:r>
-        <w:t>computador,</w:t>
-      </w:r>
-      <w:r>
-        <w:rPr>
-          <w:spacing w:val="-1"/>
-        </w:rPr>
-        <w:t xml:space="preserve"> </w:t>
-      </w:r>
-      <w:r>
-        <w:t>para</w:t>
-      </w:r>
-      <w:r>
-        <w:rPr>
-          <w:spacing w:val="1"/>
-        </w:rPr>
-        <w:t xml:space="preserve"> </w:t>
-      </w:r>
-      <w:r>
-        <w:t>esto</w:t>
-      </w:r>
-    </w:p>
-    <w:p>
-      <w:pPr>
-        <w:pStyle w:val="Prrafodelista"/>
-        <w:numPr>
-          <w:ilvl w:val="1"/>
-          <w:numId w:val="2"/>
-        </w:numPr>
-        <w:tabs>
-          <w:tab w:val="left" w:pos="1927"/>
-          <w:tab w:val="left" w:pos="1928"/>
-        </w:tabs>
-        <w:spacing w:before="145"/>
-        <w:ind w:left="1928" w:hanging="361"/>
-        <w:rPr>
-          <w:sz w:val="20"/>
-        </w:rPr>
-      </w:pPr>
-      <w:r>
-        <w:rPr>
-          <w:sz w:val="20"/>
-        </w:rPr>
-        <w:t>Revise</w:t>
-      </w:r>
-      <w:r>
-        <w:rPr>
-          <w:spacing w:val="-4"/>
-          <w:sz w:val="20"/>
-        </w:rPr>
-        <w:t xml:space="preserve"> </w:t>
-      </w:r>
-      <w:r>
-        <w:rPr>
-          <w:sz w:val="20"/>
-        </w:rPr>
-        <w:t>la</w:t>
-      </w:r>
-      <w:r>
-        <w:rPr>
-          <w:spacing w:val="-1"/>
-          <w:sz w:val="20"/>
-        </w:rPr>
-        <w:t xml:space="preserve"> </w:t>
-      </w:r>
-      <w:r>
-        <w:rPr>
-          <w:sz w:val="20"/>
-        </w:rPr>
-        <w:t>tabla</w:t>
-      </w:r>
-      <w:r>
-        <w:rPr>
-          <w:spacing w:val="-1"/>
-          <w:sz w:val="20"/>
-        </w:rPr>
-        <w:t xml:space="preserve"> </w:t>
-      </w:r>
-      <w:r>
-        <w:rPr>
-          <w:sz w:val="20"/>
-        </w:rPr>
-        <w:t>ARP</w:t>
-      </w:r>
-      <w:r>
-        <w:rPr>
-          <w:spacing w:val="-3"/>
-          <w:sz w:val="20"/>
-        </w:rPr>
-        <w:t xml:space="preserve"> </w:t>
-      </w:r>
-      <w:r>
-        <w:rPr>
-          <w:sz w:val="20"/>
-        </w:rPr>
-        <w:t>de</w:t>
-      </w:r>
-      <w:r>
-        <w:rPr>
-          <w:spacing w:val="-2"/>
-          <w:sz w:val="20"/>
-        </w:rPr>
-        <w:t xml:space="preserve"> </w:t>
-      </w:r>
-      <w:r>
-        <w:rPr>
-          <w:sz w:val="20"/>
-        </w:rPr>
-        <w:t>su</w:t>
-      </w:r>
-      <w:r>
-        <w:rPr>
-          <w:spacing w:val="-4"/>
-          <w:sz w:val="20"/>
-        </w:rPr>
-        <w:t xml:space="preserve"> </w:t>
-      </w:r>
-      <w:r>
-        <w:rPr>
-          <w:sz w:val="20"/>
-        </w:rPr>
-        <w:t>computador</w:t>
-      </w:r>
-      <w:r>
-        <w:rPr>
-          <w:spacing w:val="-1"/>
-          <w:sz w:val="20"/>
-        </w:rPr>
-        <w:t xml:space="preserve"> </w:t>
-      </w:r>
-      <w:r>
-        <w:rPr>
-          <w:sz w:val="20"/>
-        </w:rPr>
-        <w:t>y</w:t>
-      </w:r>
-      <w:r>
-        <w:rPr>
-          <w:spacing w:val="-1"/>
-          <w:sz w:val="20"/>
-        </w:rPr>
-        <w:t xml:space="preserve"> </w:t>
-      </w:r>
-      <w:r>
-        <w:rPr>
-          <w:sz w:val="20"/>
-        </w:rPr>
-        <w:t>documente</w:t>
-      </w:r>
-      <w:r>
-        <w:rPr>
-          <w:spacing w:val="1"/>
-          <w:sz w:val="20"/>
-        </w:rPr>
-        <w:t xml:space="preserve"> </w:t>
-      </w:r>
-      <w:r>
-        <w:rPr>
-          <w:sz w:val="20"/>
-        </w:rPr>
-        <w:t>los hallazgos</w:t>
-      </w:r>
-    </w:p>
-    <w:p>
-      <w:pPr>
-        <w:pStyle w:val="Prrafodelista"/>
-        <w:tabs>
-          <w:tab w:val="left" w:pos="1927"/>
-          <w:tab w:val="left" w:pos="1928"/>
-        </w:tabs>
-        <w:spacing w:before="145"/>
-        <w:ind w:left="1928" w:firstLine="0"/>
-        <w:rPr>
-          <w:color w:val="FF0000"/>
-          <w:sz w:val="24"/>
-          <w:szCs w:val="28"/>
-        </w:rPr>
-      </w:pPr>
-      <w:r>
-        <w:rPr>
-          <w:color w:val="FF0000"/>
-          <w:sz w:val="24"/>
-          <w:szCs w:val="28"/>
-        </w:rPr>
-        <w:t>Para visualizar esta tabla en nuestro computador, nos vamos a dirigir al escritorio, y abriremos nuestra consola de comandos, luego digitaremos el comando “arp -a” para visualizar cada una de las tablas, por lo que obtendremos algo como:</w:t>
-      </w:r>
-    </w:p>
-    <w:p>
-      <w:pPr>
-        <w:pStyle w:val="Prrafodelista"/>
-        <w:tabs>
-          <w:tab w:val="left" w:pos="1927"/>
-          <w:tab w:val="left" w:pos="1928"/>
-        </w:tabs>
-        <w:spacing w:before="145"/>
-        <w:ind w:left="1928" w:firstLine="0"/>
-        <w:rPr>
-          <w:sz w:val="20"/>
+        <w:jc w:val="center"/>
+        <w:rPr>
+          <w:color w:val="FF0000"/>
+          <w:sz w:val="24"/>
+          <w:szCs w:val="28"/>
+          <w:lang w:val="es-CO"/>
         </w:rPr>
       </w:pPr>
       <w:r>
         <w:rPr>
           <w:noProof/>
         </w:rPr>
-        <w:lastRenderedPageBreak/>
         <w:drawing>
-          <wp:inline distT="0" distB="0" distL="0" distR="0" wp14:anchorId="6A2FD9E8" wp14:editId="48C79C2E">
-            <wp:extent cx="4524375" cy="4905375"/>
-            <wp:effectExtent l="0" t="0" r="9525" b="9525"/>
-            <wp:docPr id="18" name="Imagen 18"/>
+          <wp:inline distT="0" distB="0" distL="0" distR="0" wp14:anchorId="026735CA" wp14:editId="4C8730A4">
+            <wp:extent cx="5067300" cy="1495425"/>
+            <wp:effectExtent l="0" t="0" r="0" b="9525"/>
+            <wp:docPr id="1" name="Imagen 1"/>
             <wp:cNvGraphicFramePr>
               <a:graphicFrameLocks xmlns:a="http://schemas.openxmlformats.org/drawingml/2006/main" noChangeAspect="1"/>
             </wp:cNvGraphicFramePr>
@@ -7115,7 +7356,7 @@
                   <pic:spPr>
                     <a:xfrm>
                       <a:off x="0" y="0"/>
-                      <a:ext cx="4524375" cy="4905375"/>
+                      <a:ext cx="5067300" cy="1495425"/>
                     </a:xfrm>
                     <a:prstGeom prst="rect">
                       <a:avLst/>
@@ -7130,89 +7371,235 @@
     </w:p>
     <w:p>
       <w:pPr>
-        <w:pStyle w:val="Prrafodelista"/>
-        <w:numPr>
-          <w:ilvl w:val="1"/>
-          <w:numId w:val="2"/>
-        </w:numPr>
-        <w:tabs>
-          <w:tab w:val="left" w:pos="1927"/>
-          <w:tab w:val="left" w:pos="1928"/>
+        <w:tabs>
+          <w:tab w:val="left" w:pos="1567"/>
+          <w:tab w:val="left" w:pos="1568"/>
         </w:tabs>
         <w:spacing w:before="24"/>
-        <w:ind w:left="1928" w:hanging="361"/>
-        <w:rPr>
-          <w:sz w:val="20"/>
-        </w:rPr>
-      </w:pPr>
-      <w:r>
-        <w:rPr>
-          <w:sz w:val="20"/>
-        </w:rPr>
-        <w:t>Borre</w:t>
-      </w:r>
-      <w:r>
-        <w:rPr>
-          <w:spacing w:val="-2"/>
-          <w:sz w:val="20"/>
-        </w:rPr>
-        <w:t xml:space="preserve"> </w:t>
-      </w:r>
-      <w:r>
-        <w:rPr>
-          <w:sz w:val="20"/>
-        </w:rPr>
-        <w:t>dicha</w:t>
-      </w:r>
-      <w:r>
-        <w:rPr>
-          <w:spacing w:val="-2"/>
-          <w:sz w:val="20"/>
-        </w:rPr>
-        <w:t xml:space="preserve"> </w:t>
-      </w:r>
-      <w:r>
-        <w:rPr>
-          <w:sz w:val="20"/>
-        </w:rPr>
-        <w:t>tabla</w:t>
-      </w:r>
-    </w:p>
-    <w:p>
-      <w:pPr>
-        <w:pStyle w:val="Prrafodelista"/>
-        <w:tabs>
-          <w:tab w:val="left" w:pos="1927"/>
-          <w:tab w:val="left" w:pos="1928"/>
+        <w:jc w:val="center"/>
+        <w:rPr>
+          <w:color w:val="FF0000"/>
+          <w:sz w:val="24"/>
+          <w:szCs w:val="28"/>
+          <w:lang w:val="es-CO"/>
+        </w:rPr>
+      </w:pPr>
+    </w:p>
+    <w:p>
+      <w:pPr>
+        <w:tabs>
+          <w:tab w:val="left" w:pos="1567"/>
+          <w:tab w:val="left" w:pos="1568"/>
         </w:tabs>
         <w:spacing w:before="24"/>
-        <w:ind w:left="1928" w:firstLine="0"/>
-        <w:rPr>
-          <w:color w:val="FF0000"/>
-          <w:sz w:val="24"/>
-          <w:szCs w:val="28"/>
-        </w:rPr>
-      </w:pPr>
-      <w:r>
-        <w:rPr>
-          <w:color w:val="FF0000"/>
-          <w:sz w:val="24"/>
-          <w:szCs w:val="28"/>
-        </w:rPr>
-        <w:t>Luego, si queremos borrar la tabla, digitaremos el comando “netsh interface ip delete arpcache”</w:t>
-      </w:r>
-    </w:p>
-    <w:p>
-      <w:pPr>
-        <w:pStyle w:val="Prrafodelista"/>
-        <w:tabs>
-          <w:tab w:val="left" w:pos="1927"/>
-          <w:tab w:val="left" w:pos="1928"/>
+        <w:jc w:val="center"/>
+        <w:rPr>
+          <w:color w:val="FF0000"/>
+          <w:sz w:val="24"/>
+          <w:szCs w:val="28"/>
+          <w:lang w:val="es-CO"/>
+        </w:rPr>
+      </w:pPr>
+    </w:p>
+    <w:p>
+      <w:pPr>
+        <w:tabs>
+          <w:tab w:val="left" w:pos="1567"/>
+          <w:tab w:val="left" w:pos="1568"/>
         </w:tabs>
         <w:spacing w:before="24"/>
-        <w:ind w:left="1928" w:firstLine="0"/>
-        <w:rPr>
-          <w:sz w:val="20"/>
+        <w:jc w:val="center"/>
+        <w:rPr>
+          <w:color w:val="FF0000"/>
+          <w:sz w:val="24"/>
+          <w:szCs w:val="28"/>
+          <w:lang w:val="es-CO"/>
+        </w:rPr>
+      </w:pPr>
+    </w:p>
+    <w:p>
+      <w:pPr>
+        <w:tabs>
+          <w:tab w:val="left" w:pos="1567"/>
+          <w:tab w:val="left" w:pos="1568"/>
+        </w:tabs>
+        <w:spacing w:before="24"/>
+        <w:jc w:val="center"/>
+        <w:rPr>
+          <w:color w:val="FF0000"/>
+          <w:sz w:val="24"/>
+          <w:szCs w:val="28"/>
+          <w:lang w:val="es-CO"/>
+        </w:rPr>
+      </w:pPr>
+    </w:p>
+    <w:p>
+      <w:pPr>
+        <w:tabs>
+          <w:tab w:val="left" w:pos="1567"/>
+          <w:tab w:val="left" w:pos="1568"/>
+        </w:tabs>
+        <w:spacing w:before="24"/>
+        <w:jc w:val="center"/>
+        <w:rPr>
+          <w:color w:val="FF0000"/>
+          <w:sz w:val="24"/>
+          <w:szCs w:val="28"/>
+          <w:lang w:val="es-CO"/>
+        </w:rPr>
+      </w:pPr>
+    </w:p>
+    <w:p>
+      <w:pPr>
+        <w:tabs>
+          <w:tab w:val="left" w:pos="1567"/>
+          <w:tab w:val="left" w:pos="1568"/>
+        </w:tabs>
+        <w:spacing w:before="24"/>
+        <w:jc w:val="center"/>
+        <w:rPr>
+          <w:color w:val="FF0000"/>
+          <w:sz w:val="24"/>
+          <w:szCs w:val="28"/>
+          <w:lang w:val="es-CO"/>
+        </w:rPr>
+      </w:pPr>
+    </w:p>
+    <w:p>
+      <w:pPr>
+        <w:tabs>
+          <w:tab w:val="left" w:pos="1567"/>
+          <w:tab w:val="left" w:pos="1568"/>
+        </w:tabs>
+        <w:spacing w:before="24"/>
+        <w:jc w:val="center"/>
+        <w:rPr>
+          <w:color w:val="FF0000"/>
+          <w:sz w:val="24"/>
+          <w:szCs w:val="28"/>
+          <w:lang w:val="es-CO"/>
+        </w:rPr>
+      </w:pPr>
+    </w:p>
+    <w:p>
+      <w:pPr>
+        <w:tabs>
+          <w:tab w:val="left" w:pos="1567"/>
+          <w:tab w:val="left" w:pos="1568"/>
+        </w:tabs>
+        <w:spacing w:before="24"/>
+        <w:jc w:val="center"/>
+        <w:rPr>
+          <w:color w:val="FF0000"/>
+          <w:sz w:val="24"/>
+          <w:szCs w:val="28"/>
+          <w:lang w:val="es-CO"/>
+        </w:rPr>
+      </w:pPr>
+    </w:p>
+    <w:p>
+      <w:pPr>
+        <w:tabs>
+          <w:tab w:val="left" w:pos="1567"/>
+          <w:tab w:val="left" w:pos="1568"/>
+        </w:tabs>
+        <w:spacing w:before="24"/>
+        <w:jc w:val="center"/>
+        <w:rPr>
+          <w:color w:val="FF0000"/>
+          <w:sz w:val="24"/>
+          <w:szCs w:val="28"/>
+          <w:lang w:val="es-CO"/>
+        </w:rPr>
+      </w:pPr>
+    </w:p>
+    <w:p>
+      <w:pPr>
+        <w:tabs>
+          <w:tab w:val="left" w:pos="1567"/>
+          <w:tab w:val="left" w:pos="1568"/>
+        </w:tabs>
+        <w:spacing w:before="24"/>
+        <w:jc w:val="center"/>
+        <w:rPr>
+          <w:color w:val="FF0000"/>
+          <w:sz w:val="24"/>
+          <w:szCs w:val="28"/>
+          <w:lang w:val="es-CO"/>
+        </w:rPr>
+      </w:pPr>
+    </w:p>
+    <w:p>
+      <w:pPr>
+        <w:tabs>
+          <w:tab w:val="left" w:pos="1567"/>
+          <w:tab w:val="left" w:pos="1568"/>
+        </w:tabs>
+        <w:spacing w:before="24"/>
+        <w:jc w:val="center"/>
+        <w:rPr>
+          <w:color w:val="FF0000"/>
+          <w:sz w:val="24"/>
+          <w:szCs w:val="28"/>
+          <w:lang w:val="es-CO"/>
+        </w:rPr>
+      </w:pPr>
+    </w:p>
+    <w:p>
+      <w:pPr>
+        <w:tabs>
+          <w:tab w:val="left" w:pos="1567"/>
+          <w:tab w:val="left" w:pos="1568"/>
+        </w:tabs>
+        <w:spacing w:before="24"/>
+        <w:jc w:val="center"/>
+        <w:rPr>
+          <w:color w:val="FF0000"/>
+          <w:sz w:val="24"/>
+          <w:szCs w:val="28"/>
+          <w:lang w:val="es-CO"/>
+        </w:rPr>
+      </w:pPr>
+    </w:p>
+    <w:p>
+      <w:pPr>
+        <w:tabs>
+          <w:tab w:val="left" w:pos="1567"/>
+          <w:tab w:val="left" w:pos="1568"/>
+        </w:tabs>
+        <w:spacing w:before="24"/>
+        <w:jc w:val="center"/>
+        <w:rPr>
+          <w:color w:val="FF0000"/>
+          <w:sz w:val="24"/>
+          <w:szCs w:val="28"/>
+          <w:lang w:val="es-CO"/>
+        </w:rPr>
+      </w:pPr>
+      <w:r>
+        <w:rPr>
+          <w:color w:val="FF0000"/>
+          <w:sz w:val="24"/>
+          <w:szCs w:val="28"/>
+          <w:lang w:val="es-CO"/>
+        </w:rPr>
+        <w:lastRenderedPageBreak/>
+        <w:t>Finalmente deberíamos tener nuestro porcentaje por encima del 95% si todo salió correcto</w:t>
+      </w:r>
+    </w:p>
+    <w:p>
+      <w:pPr>
+        <w:tabs>
+          <w:tab w:val="left" w:pos="1567"/>
+          <w:tab w:val="left" w:pos="1568"/>
+        </w:tabs>
+        <w:spacing w:before="24"/>
+        <w:jc w:val="center"/>
+        <w:rPr>
+          <w:color w:val="FF0000"/>
+          <w:sz w:val="24"/>
+          <w:szCs w:val="28"/>
+          <w:lang w:val="es-CO"/>
         </w:rPr>
       </w:pPr>
       <w:r>
@@ -7220,10 +7607,10 @@
           <w:noProof/>
         </w:rPr>
         <w:drawing>
-          <wp:inline distT="0" distB="0" distL="0" distR="0" wp14:anchorId="70DA19D4" wp14:editId="7A1DC10A">
-            <wp:extent cx="4743450" cy="1047750"/>
+          <wp:inline distT="0" distB="0" distL="0" distR="0" wp14:anchorId="6171E9F7" wp14:editId="6A298291">
+            <wp:extent cx="5867400" cy="4762500"/>
             <wp:effectExtent l="0" t="0" r="0" b="0"/>
-            <wp:docPr id="19" name="Imagen 19"/>
+            <wp:docPr id="16" name="Imagen 16"/>
             <wp:cNvGraphicFramePr>
               <a:graphicFrameLocks xmlns:a="http://schemas.openxmlformats.org/drawingml/2006/main" noChangeAspect="1"/>
             </wp:cNvGraphicFramePr>
@@ -7243,6 +7630,621 @@
                   <pic:spPr>
                     <a:xfrm>
                       <a:off x="0" y="0"/>
+                      <a:ext cx="5867400" cy="4762500"/>
+                    </a:xfrm>
+                    <a:prstGeom prst="rect">
+                      <a:avLst/>
+                    </a:prstGeom>
+                  </pic:spPr>
+                </pic:pic>
+              </a:graphicData>
+            </a:graphic>
+          </wp:inline>
+        </w:drawing>
+      </w:r>
+    </w:p>
+    <w:p>
+      <w:pPr>
+        <w:tabs>
+          <w:tab w:val="left" w:pos="1567"/>
+          <w:tab w:val="left" w:pos="1568"/>
+        </w:tabs>
+        <w:spacing w:before="24"/>
+        <w:rPr>
+          <w:sz w:val="20"/>
+        </w:rPr>
+      </w:pPr>
+    </w:p>
+    <w:p>
+      <w:pPr>
+        <w:tabs>
+          <w:tab w:val="left" w:pos="1567"/>
+          <w:tab w:val="left" w:pos="1568"/>
+        </w:tabs>
+        <w:spacing w:before="24"/>
+        <w:rPr>
+          <w:sz w:val="20"/>
+        </w:rPr>
+      </w:pPr>
+    </w:p>
+    <w:p>
+      <w:pPr>
+        <w:tabs>
+          <w:tab w:val="left" w:pos="1567"/>
+          <w:tab w:val="left" w:pos="1568"/>
+        </w:tabs>
+        <w:spacing w:before="24"/>
+        <w:rPr>
+          <w:sz w:val="20"/>
+        </w:rPr>
+      </w:pPr>
+    </w:p>
+    <w:p>
+      <w:pPr>
+        <w:pStyle w:val="Ttulo2"/>
+        <w:numPr>
+          <w:ilvl w:val="0"/>
+          <w:numId w:val="2"/>
+        </w:numPr>
+        <w:tabs>
+          <w:tab w:val="left" w:pos="1208"/>
+        </w:tabs>
+        <w:spacing w:line="325" w:lineRule="exact"/>
+        <w:ind w:hanging="361"/>
+      </w:pPr>
+      <w:r>
+        <w:rPr>
+          <w:color w:val="90C126"/>
+        </w:rPr>
+        <w:t>Seguimiento</w:t>
+      </w:r>
+      <w:r>
+        <w:rPr>
+          <w:color w:val="90C126"/>
+          <w:spacing w:val="-1"/>
+        </w:rPr>
+        <w:t xml:space="preserve"> </w:t>
+      </w:r>
+      <w:r>
+        <w:rPr>
+          <w:color w:val="90C126"/>
+        </w:rPr>
+        <w:t>protocolo ARP</w:t>
+      </w:r>
+    </w:p>
+    <w:p>
+      <w:pPr>
+        <w:pStyle w:val="Textoindependiente"/>
+        <w:ind w:left="1207"/>
+      </w:pPr>
+      <w:r>
+        <w:t>Vamos</w:t>
+      </w:r>
+      <w:r>
+        <w:rPr>
+          <w:spacing w:val="-1"/>
+        </w:rPr>
+        <w:t xml:space="preserve"> </w:t>
+      </w:r>
+      <w:r>
+        <w:t>a</w:t>
+      </w:r>
+      <w:r>
+        <w:rPr>
+          <w:spacing w:val="-2"/>
+        </w:rPr>
+        <w:t xml:space="preserve"> </w:t>
+      </w:r>
+      <w:r>
+        <w:t>revisar</w:t>
+      </w:r>
+      <w:r>
+        <w:rPr>
+          <w:spacing w:val="-5"/>
+        </w:rPr>
+        <w:t xml:space="preserve"> </w:t>
+      </w:r>
+      <w:r>
+        <w:t>la</w:t>
+      </w:r>
+      <w:r>
+        <w:rPr>
+          <w:spacing w:val="-1"/>
+        </w:rPr>
+        <w:t xml:space="preserve"> </w:t>
+      </w:r>
+      <w:r>
+        <w:t>tabla</w:t>
+      </w:r>
+      <w:r>
+        <w:rPr>
+          <w:spacing w:val="-1"/>
+        </w:rPr>
+        <w:t xml:space="preserve"> </w:t>
+      </w:r>
+      <w:r>
+        <w:t>ARP</w:t>
+      </w:r>
+      <w:r>
+        <w:rPr>
+          <w:spacing w:val="-3"/>
+        </w:rPr>
+        <w:t xml:space="preserve"> </w:t>
+      </w:r>
+      <w:r>
+        <w:t>de su</w:t>
+      </w:r>
+      <w:r>
+        <w:rPr>
+          <w:spacing w:val="-3"/>
+        </w:rPr>
+        <w:t xml:space="preserve"> </w:t>
+      </w:r>
+      <w:r>
+        <w:t>computador,</w:t>
+      </w:r>
+      <w:r>
+        <w:rPr>
+          <w:spacing w:val="-1"/>
+        </w:rPr>
+        <w:t xml:space="preserve"> </w:t>
+      </w:r>
+      <w:r>
+        <w:t>para</w:t>
+      </w:r>
+      <w:r>
+        <w:rPr>
+          <w:spacing w:val="1"/>
+        </w:rPr>
+        <w:t xml:space="preserve"> </w:t>
+      </w:r>
+      <w:r>
+        <w:t>esto</w:t>
+      </w:r>
+    </w:p>
+    <w:p>
+      <w:pPr>
+        <w:pStyle w:val="Prrafodelista"/>
+        <w:numPr>
+          <w:ilvl w:val="1"/>
+          <w:numId w:val="2"/>
+        </w:numPr>
+        <w:tabs>
+          <w:tab w:val="left" w:pos="1927"/>
+          <w:tab w:val="left" w:pos="1928"/>
+        </w:tabs>
+        <w:spacing w:before="145"/>
+        <w:ind w:left="1928" w:hanging="361"/>
+        <w:rPr>
+          <w:sz w:val="20"/>
+        </w:rPr>
+      </w:pPr>
+      <w:r>
+        <w:rPr>
+          <w:sz w:val="20"/>
+        </w:rPr>
+        <w:t>Revise</w:t>
+      </w:r>
+      <w:r>
+        <w:rPr>
+          <w:spacing w:val="-4"/>
+          <w:sz w:val="20"/>
+        </w:rPr>
+        <w:t xml:space="preserve"> </w:t>
+      </w:r>
+      <w:r>
+        <w:rPr>
+          <w:sz w:val="20"/>
+        </w:rPr>
+        <w:t>la</w:t>
+      </w:r>
+      <w:r>
+        <w:rPr>
+          <w:spacing w:val="-1"/>
+          <w:sz w:val="20"/>
+        </w:rPr>
+        <w:t xml:space="preserve"> </w:t>
+      </w:r>
+      <w:r>
+        <w:rPr>
+          <w:sz w:val="20"/>
+        </w:rPr>
+        <w:t>tabla</w:t>
+      </w:r>
+      <w:r>
+        <w:rPr>
+          <w:spacing w:val="-1"/>
+          <w:sz w:val="20"/>
+        </w:rPr>
+        <w:t xml:space="preserve"> </w:t>
+      </w:r>
+      <w:r>
+        <w:rPr>
+          <w:sz w:val="20"/>
+        </w:rPr>
+        <w:t>ARP</w:t>
+      </w:r>
+      <w:r>
+        <w:rPr>
+          <w:spacing w:val="-3"/>
+          <w:sz w:val="20"/>
+        </w:rPr>
+        <w:t xml:space="preserve"> </w:t>
+      </w:r>
+      <w:r>
+        <w:rPr>
+          <w:sz w:val="20"/>
+        </w:rPr>
+        <w:t>de</w:t>
+      </w:r>
+      <w:r>
+        <w:rPr>
+          <w:spacing w:val="-2"/>
+          <w:sz w:val="20"/>
+        </w:rPr>
+        <w:t xml:space="preserve"> </w:t>
+      </w:r>
+      <w:r>
+        <w:rPr>
+          <w:sz w:val="20"/>
+        </w:rPr>
+        <w:t>su</w:t>
+      </w:r>
+      <w:r>
+        <w:rPr>
+          <w:spacing w:val="-4"/>
+          <w:sz w:val="20"/>
+        </w:rPr>
+        <w:t xml:space="preserve"> </w:t>
+      </w:r>
+      <w:r>
+        <w:rPr>
+          <w:sz w:val="20"/>
+        </w:rPr>
+        <w:t>computador</w:t>
+      </w:r>
+      <w:r>
+        <w:rPr>
+          <w:spacing w:val="-1"/>
+          <w:sz w:val="20"/>
+        </w:rPr>
+        <w:t xml:space="preserve"> </w:t>
+      </w:r>
+      <w:r>
+        <w:rPr>
+          <w:sz w:val="20"/>
+        </w:rPr>
+        <w:t>y</w:t>
+      </w:r>
+      <w:r>
+        <w:rPr>
+          <w:spacing w:val="-1"/>
+          <w:sz w:val="20"/>
+        </w:rPr>
+        <w:t xml:space="preserve"> </w:t>
+      </w:r>
+      <w:r>
+        <w:rPr>
+          <w:sz w:val="20"/>
+        </w:rPr>
+        <w:t>documente</w:t>
+      </w:r>
+      <w:r>
+        <w:rPr>
+          <w:spacing w:val="1"/>
+          <w:sz w:val="20"/>
+        </w:rPr>
+        <w:t xml:space="preserve"> </w:t>
+      </w:r>
+      <w:r>
+        <w:rPr>
+          <w:sz w:val="20"/>
+        </w:rPr>
+        <w:t>los hallazgos</w:t>
+      </w:r>
+    </w:p>
+    <w:p>
+      <w:pPr>
+        <w:pStyle w:val="Prrafodelista"/>
+        <w:tabs>
+          <w:tab w:val="left" w:pos="1927"/>
+          <w:tab w:val="left" w:pos="1928"/>
+        </w:tabs>
+        <w:spacing w:before="145"/>
+        <w:ind w:left="1928" w:firstLine="0"/>
+        <w:rPr>
+          <w:color w:val="FF0000"/>
+          <w:sz w:val="24"/>
+          <w:szCs w:val="28"/>
+        </w:rPr>
+      </w:pPr>
+      <w:r>
+        <w:rPr>
+          <w:color w:val="FF0000"/>
+          <w:sz w:val="24"/>
+          <w:szCs w:val="28"/>
+        </w:rPr>
+        <w:t>Para visualizar esta tabla en nuestro computador, nos vamos a dirigir al escritorio, y abriremos nuestra consola de comandos, luego digitaremos el comando “</w:t>
+      </w:r>
+      <w:proofErr w:type="spellStart"/>
+      <w:r>
+        <w:rPr>
+          <w:color w:val="FF0000"/>
+          <w:sz w:val="24"/>
+          <w:szCs w:val="28"/>
+        </w:rPr>
+        <w:t>arp</w:t>
+      </w:r>
+      <w:proofErr w:type="spellEnd"/>
+      <w:r>
+        <w:rPr>
+          <w:color w:val="FF0000"/>
+          <w:sz w:val="24"/>
+          <w:szCs w:val="28"/>
+        </w:rPr>
+        <w:t xml:space="preserve"> -a” para visualizar cada una de las tablas, por lo que obtendremos algo como:</w:t>
+      </w:r>
+    </w:p>
+    <w:p>
+      <w:pPr>
+        <w:pStyle w:val="Prrafodelista"/>
+        <w:tabs>
+          <w:tab w:val="left" w:pos="1927"/>
+          <w:tab w:val="left" w:pos="1928"/>
+        </w:tabs>
+        <w:spacing w:before="145"/>
+        <w:ind w:left="1928" w:firstLine="0"/>
+        <w:rPr>
+          <w:sz w:val="20"/>
+        </w:rPr>
+      </w:pPr>
+      <w:r>
+        <w:rPr>
+          <w:noProof/>
+        </w:rPr>
+        <w:lastRenderedPageBreak/>
+        <w:drawing>
+          <wp:inline distT="0" distB="0" distL="0" distR="0" wp14:anchorId="6A2FD9E8" wp14:editId="48C79C2E">
+            <wp:extent cx="4524375" cy="4905375"/>
+            <wp:effectExtent l="0" t="0" r="9525" b="9525"/>
+            <wp:docPr id="18" name="Imagen 18"/>
+            <wp:cNvGraphicFramePr>
+              <a:graphicFrameLocks xmlns:a="http://schemas.openxmlformats.org/drawingml/2006/main" noChangeAspect="1"/>
+            </wp:cNvGraphicFramePr>
+            <a:graphic xmlns:a="http://schemas.openxmlformats.org/drawingml/2006/main">
+              <a:graphicData uri="http://schemas.openxmlformats.org/drawingml/2006/picture">
+                <pic:pic xmlns:pic="http://schemas.openxmlformats.org/drawingml/2006/picture">
+                  <pic:nvPicPr>
+                    <pic:cNvPr id="1" name=""/>
+                    <pic:cNvPicPr/>
+                  </pic:nvPicPr>
+                  <pic:blipFill>
+                    <a:blip r:embed="rId30"/>
+                    <a:stretch>
+                      <a:fillRect/>
+                    </a:stretch>
+                  </pic:blipFill>
+                  <pic:spPr>
+                    <a:xfrm>
+                      <a:off x="0" y="0"/>
+                      <a:ext cx="4524375" cy="4905375"/>
+                    </a:xfrm>
+                    <a:prstGeom prst="rect">
+                      <a:avLst/>
+                    </a:prstGeom>
+                  </pic:spPr>
+                </pic:pic>
+              </a:graphicData>
+            </a:graphic>
+          </wp:inline>
+        </w:drawing>
+      </w:r>
+    </w:p>
+    <w:p>
+      <w:pPr>
+        <w:pStyle w:val="Prrafodelista"/>
+        <w:numPr>
+          <w:ilvl w:val="1"/>
+          <w:numId w:val="2"/>
+        </w:numPr>
+        <w:tabs>
+          <w:tab w:val="left" w:pos="1927"/>
+          <w:tab w:val="left" w:pos="1928"/>
+        </w:tabs>
+        <w:spacing w:before="24"/>
+        <w:ind w:left="1928" w:hanging="361"/>
+        <w:rPr>
+          <w:sz w:val="20"/>
+        </w:rPr>
+      </w:pPr>
+      <w:r>
+        <w:rPr>
+          <w:sz w:val="20"/>
+        </w:rPr>
+        <w:t>Borre</w:t>
+      </w:r>
+      <w:r>
+        <w:rPr>
+          <w:spacing w:val="-2"/>
+          <w:sz w:val="20"/>
+        </w:rPr>
+        <w:t xml:space="preserve"> </w:t>
+      </w:r>
+      <w:r>
+        <w:rPr>
+          <w:sz w:val="20"/>
+        </w:rPr>
+        <w:t>dicha</w:t>
+      </w:r>
+      <w:r>
+        <w:rPr>
+          <w:spacing w:val="-2"/>
+          <w:sz w:val="20"/>
+        </w:rPr>
+        <w:t xml:space="preserve"> </w:t>
+      </w:r>
+      <w:r>
+        <w:rPr>
+          <w:sz w:val="20"/>
+        </w:rPr>
+        <w:t>tabla</w:t>
+      </w:r>
+    </w:p>
+    <w:p>
+      <w:pPr>
+        <w:pStyle w:val="Prrafodelista"/>
+        <w:tabs>
+          <w:tab w:val="left" w:pos="1927"/>
+          <w:tab w:val="left" w:pos="1928"/>
+        </w:tabs>
+        <w:spacing w:before="24"/>
+        <w:ind w:left="1928" w:firstLine="0"/>
+        <w:rPr>
+          <w:color w:val="FF0000"/>
+          <w:sz w:val="24"/>
+          <w:szCs w:val="28"/>
+        </w:rPr>
+      </w:pPr>
+      <w:r>
+        <w:rPr>
+          <w:color w:val="FF0000"/>
+          <w:sz w:val="24"/>
+          <w:szCs w:val="28"/>
+        </w:rPr>
+        <w:t>Luego, si queremos borrar la tabla, digitaremos el comando “</w:t>
+      </w:r>
+      <w:proofErr w:type="spellStart"/>
+      <w:r>
+        <w:rPr>
+          <w:color w:val="FF0000"/>
+          <w:sz w:val="24"/>
+          <w:szCs w:val="28"/>
+        </w:rPr>
+        <w:t>netsh</w:t>
+      </w:r>
+      <w:proofErr w:type="spellEnd"/>
+      <w:r>
+        <w:rPr>
+          <w:color w:val="FF0000"/>
+          <w:sz w:val="24"/>
+          <w:szCs w:val="28"/>
+        </w:rPr>
+        <w:t xml:space="preserve"> </w:t>
+      </w:r>
+      <w:proofErr w:type="gramStart"/>
+      <w:r>
+        <w:rPr>
+          <w:color w:val="FF0000"/>
+          <w:sz w:val="24"/>
+          <w:szCs w:val="28"/>
+        </w:rPr>
+        <w:t>interface</w:t>
+      </w:r>
+      <w:proofErr w:type="gramEnd"/>
+      <w:r>
+        <w:rPr>
+          <w:color w:val="FF0000"/>
+          <w:sz w:val="24"/>
+          <w:szCs w:val="28"/>
+        </w:rPr>
+        <w:t xml:space="preserve"> </w:t>
+      </w:r>
+      <w:proofErr w:type="spellStart"/>
+      <w:r>
+        <w:rPr>
+          <w:color w:val="FF0000"/>
+          <w:sz w:val="24"/>
+          <w:szCs w:val="28"/>
+        </w:rPr>
+        <w:t>ip</w:t>
+      </w:r>
+      <w:proofErr w:type="spellEnd"/>
+      <w:r>
+        <w:rPr>
+          <w:color w:val="FF0000"/>
+          <w:sz w:val="24"/>
+          <w:szCs w:val="28"/>
+        </w:rPr>
+        <w:t xml:space="preserve"> </w:t>
+      </w:r>
+      <w:proofErr w:type="spellStart"/>
+      <w:r>
+        <w:rPr>
+          <w:color w:val="FF0000"/>
+          <w:sz w:val="24"/>
+          <w:szCs w:val="28"/>
+        </w:rPr>
+        <w:t>delete</w:t>
+      </w:r>
+      <w:proofErr w:type="spellEnd"/>
+      <w:r>
+        <w:rPr>
+          <w:color w:val="FF0000"/>
+          <w:sz w:val="24"/>
+          <w:szCs w:val="28"/>
+        </w:rPr>
+        <w:t xml:space="preserve"> </w:t>
+      </w:r>
+      <w:proofErr w:type="spellStart"/>
+      <w:r>
+        <w:rPr>
+          <w:color w:val="FF0000"/>
+          <w:sz w:val="24"/>
+          <w:szCs w:val="28"/>
+        </w:rPr>
+        <w:t>arpcache</w:t>
+      </w:r>
+      <w:proofErr w:type="spellEnd"/>
+      <w:r>
+        <w:rPr>
+          <w:color w:val="FF0000"/>
+          <w:sz w:val="24"/>
+          <w:szCs w:val="28"/>
+        </w:rPr>
+        <w:t>”</w:t>
+      </w:r>
+    </w:p>
+    <w:p>
+      <w:pPr>
+        <w:pStyle w:val="Prrafodelista"/>
+        <w:tabs>
+          <w:tab w:val="left" w:pos="1927"/>
+          <w:tab w:val="left" w:pos="1928"/>
+        </w:tabs>
+        <w:spacing w:before="24"/>
+        <w:ind w:left="1928" w:firstLine="0"/>
+        <w:rPr>
+          <w:sz w:val="20"/>
+        </w:rPr>
+      </w:pPr>
+      <w:r>
+        <w:rPr>
+          <w:noProof/>
+        </w:rPr>
+        <w:drawing>
+          <wp:inline distT="0" distB="0" distL="0" distR="0" wp14:anchorId="70DA19D4" wp14:editId="7A1DC10A">
+            <wp:extent cx="4743450" cy="1047750"/>
+            <wp:effectExtent l="0" t="0" r="0" b="0"/>
+            <wp:docPr id="19" name="Imagen 19"/>
+            <wp:cNvGraphicFramePr>
+              <a:graphicFrameLocks xmlns:a="http://schemas.openxmlformats.org/drawingml/2006/main" noChangeAspect="1"/>
+            </wp:cNvGraphicFramePr>
+            <a:graphic xmlns:a="http://schemas.openxmlformats.org/drawingml/2006/main">
+              <a:graphicData uri="http://schemas.openxmlformats.org/drawingml/2006/picture">
+                <pic:pic xmlns:pic="http://schemas.openxmlformats.org/drawingml/2006/picture">
+                  <pic:nvPicPr>
+                    <pic:cNvPr id="1" name=""/>
+                    <pic:cNvPicPr/>
+                  </pic:nvPicPr>
+                  <pic:blipFill>
+                    <a:blip r:embed="rId31"/>
+                    <a:stretch>
+                      <a:fillRect/>
+                    </a:stretch>
+                  </pic:blipFill>
+                  <pic:spPr>
+                    <a:xfrm>
+                      <a:off x="0" y="0"/>
                       <a:ext cx="4743450" cy="1047750"/>
                     </a:xfrm>
                     <a:prstGeom prst="rect">
@@ -7324,12 +8326,14 @@
         </w:rPr>
         <w:t xml:space="preserve"> </w:t>
       </w:r>
+      <w:proofErr w:type="spellStart"/>
       <w:r>
         <w:rPr>
           <w:sz w:val="20"/>
         </w:rPr>
         <w:t>Sniffer</w:t>
       </w:r>
+      <w:proofErr w:type="spellEnd"/>
       <w:r>
         <w:rPr>
           <w:spacing w:val="1"/>
@@ -7396,7 +8400,25 @@
           <w:sz w:val="28"/>
           <w:szCs w:val="32"/>
         </w:rPr>
-        <w:t>Filtramos “arp”</w:t>
+        <w:t>Filtramos “</w:t>
+      </w:r>
+      <w:proofErr w:type="spellStart"/>
+      <w:r>
+        <w:rPr>
+          <w:color w:val="FF0000"/>
+          <w:sz w:val="28"/>
+          <w:szCs w:val="32"/>
+        </w:rPr>
+        <w:t>arp</w:t>
+      </w:r>
+      <w:proofErr w:type="spellEnd"/>
+      <w:r>
+        <w:rPr>
+          <w:color w:val="FF0000"/>
+          <w:sz w:val="28"/>
+          <w:szCs w:val="32"/>
+        </w:rPr>
+        <w:t>”</w:t>
       </w:r>
     </w:p>
     <w:p>
@@ -7431,7 +8453,7 @@
                     <pic:cNvPicPr/>
                   </pic:nvPicPr>
                   <pic:blipFill>
-                    <a:blip r:embed="rId30"/>
+                    <a:blip r:embed="rId32"/>
                     <a:stretch>
                       <a:fillRect/>
                     </a:stretch>
@@ -7898,7 +8920,7 @@
                     <pic:cNvPicPr/>
                   </pic:nvPicPr>
                   <pic:blipFill>
-                    <a:blip r:embed="rId31">
+                    <a:blip r:embed="rId33">
                       <a:extLst>
                         <a:ext uri="{28A0092B-C50C-407E-A947-70E740481C1C}">
                           <a14:useLocalDpi xmlns:a14="http://schemas.microsoft.com/office/drawing/2010/main" val="0"/>
@@ -7996,7 +9018,97 @@
           <w:sz w:val="24"/>
           <w:szCs w:val="24"/>
         </w:rPr>
-        <w:t>Vemos el protocolo ARP capturado. Desplegando la respectiva pestaña vemos la MAC e IP de el origen y el destino (Sender y Target) y en Opcode vemos “reply” (la respuesta) del protocolo ARP, si revisamos el opcode de la otra este opcode sería de “request”</w:t>
+        <w:t xml:space="preserve">Vemos el protocolo ARP capturado. Desplegando la respectiva pestaña vemos la MAC e IP de el origen y el destino (Sender y Target) y en </w:t>
+      </w:r>
+      <w:proofErr w:type="spellStart"/>
+      <w:r>
+        <w:rPr>
+          <w:color w:val="FF0000"/>
+          <w:sz w:val="24"/>
+          <w:szCs w:val="24"/>
+        </w:rPr>
+        <w:t>Opcode</w:t>
+      </w:r>
+      <w:proofErr w:type="spellEnd"/>
+      <w:r>
+        <w:rPr>
+          <w:color w:val="FF0000"/>
+          <w:sz w:val="24"/>
+          <w:szCs w:val="24"/>
+        </w:rPr>
+        <w:t xml:space="preserve"> vemos “</w:t>
+      </w:r>
+      <w:proofErr w:type="spellStart"/>
+      <w:r>
+        <w:rPr>
+          <w:color w:val="FF0000"/>
+          <w:sz w:val="24"/>
+          <w:szCs w:val="24"/>
+        </w:rPr>
+        <w:t>reply</w:t>
+      </w:r>
+      <w:proofErr w:type="spellEnd"/>
+      <w:r>
+        <w:rPr>
+          <w:color w:val="FF0000"/>
+          <w:sz w:val="24"/>
+          <w:szCs w:val="24"/>
+        </w:rPr>
+        <w:t xml:space="preserve">” (la respuesta) del protocolo ARP, si revisamos el </w:t>
+      </w:r>
+      <w:proofErr w:type="spellStart"/>
+      <w:r>
+        <w:rPr>
+          <w:color w:val="FF0000"/>
+          <w:sz w:val="24"/>
+          <w:szCs w:val="24"/>
+        </w:rPr>
+        <w:t>opcode</w:t>
+      </w:r>
+      <w:proofErr w:type="spellEnd"/>
+      <w:r>
+        <w:rPr>
+          <w:color w:val="FF0000"/>
+          <w:sz w:val="24"/>
+          <w:szCs w:val="24"/>
+        </w:rPr>
+        <w:t xml:space="preserve"> de la otra este </w:t>
+      </w:r>
+      <w:proofErr w:type="spellStart"/>
+      <w:r>
+        <w:rPr>
+          <w:color w:val="FF0000"/>
+          <w:sz w:val="24"/>
+          <w:szCs w:val="24"/>
+        </w:rPr>
+        <w:t>opcode</w:t>
+      </w:r>
+      <w:proofErr w:type="spellEnd"/>
+      <w:r>
+        <w:rPr>
+          <w:color w:val="FF0000"/>
+          <w:sz w:val="24"/>
+          <w:szCs w:val="24"/>
+        </w:rPr>
+        <w:t xml:space="preserve"> sería de “</w:t>
+      </w:r>
+      <w:proofErr w:type="spellStart"/>
+      <w:r>
+        <w:rPr>
+          <w:color w:val="FF0000"/>
+          <w:sz w:val="24"/>
+          <w:szCs w:val="24"/>
+        </w:rPr>
+        <w:t>request</w:t>
+      </w:r>
+      <w:proofErr w:type="spellEnd"/>
+      <w:r>
+        <w:rPr>
+          <w:color w:val="FF0000"/>
+          <w:sz w:val="24"/>
+          <w:szCs w:val="24"/>
+        </w:rPr>
+        <w:t>”</w:t>
       </w:r>
     </w:p>
     <w:p>
@@ -8047,7 +9159,7 @@
                     <pic:cNvPicPr/>
                   </pic:nvPicPr>
                   <pic:blipFill>
-                    <a:blip r:embed="rId32"/>
+                    <a:blip r:embed="rId34"/>
                     <a:stretch>
                       <a:fillRect/>
                     </a:stretch>
@@ -8089,7 +9201,25 @@
           <w:sz w:val="24"/>
           <w:szCs w:val="24"/>
         </w:rPr>
-        <w:t xml:space="preserve">La tabla se construye porque al mandar el mensaje sobre cada interfaz se llena gracias a los mensajes recibidos del destinatario, al lado de esta dirección ip guardamos la dirección MAC </w:t>
+        <w:t xml:space="preserve">La tabla se construye porque al mandar el mensaje sobre cada interfaz se llena gracias a los mensajes recibidos del destinatario, al lado de esta dirección </w:t>
+      </w:r>
+      <w:proofErr w:type="spellStart"/>
+      <w:r>
+        <w:rPr>
+          <w:color w:val="FF0000"/>
+          <w:sz w:val="24"/>
+          <w:szCs w:val="24"/>
+        </w:rPr>
+        <w:t>ip</w:t>
+      </w:r>
+      <w:proofErr w:type="spellEnd"/>
+      <w:r>
+        <w:rPr>
+          <w:color w:val="FF0000"/>
+          <w:sz w:val="24"/>
+          <w:szCs w:val="24"/>
+        </w:rPr>
+        <w:t xml:space="preserve"> guardamos la dirección MAC </w:t>
       </w:r>
     </w:p>
     <w:p>
@@ -8718,7 +9848,7 @@
                     <pic:cNvPicPr/>
                   </pic:nvPicPr>
                   <pic:blipFill>
-                    <a:blip r:embed="rId33" cstate="print"/>
+                    <a:blip r:embed="rId35" cstate="print"/>
                     <a:stretch>
                       <a:fillRect/>
                     </a:stretch>
@@ -8801,7 +9931,7 @@
                     <pic:cNvPicPr/>
                   </pic:nvPicPr>
                   <pic:blipFill>
-                    <a:blip r:embed="rId34" cstate="print"/>
+                    <a:blip r:embed="rId36" cstate="print"/>
                     <a:stretch>
                       <a:fillRect/>
                     </a:stretch>
@@ -8891,12 +10021,14 @@
         </w:rPr>
         <w:t xml:space="preserve"> </w:t>
       </w:r>
+      <w:proofErr w:type="spellStart"/>
       <w:r>
         <w:rPr>
           <w:sz w:val="20"/>
         </w:rPr>
         <w:t>tracert</w:t>
       </w:r>
+      <w:proofErr w:type="spellEnd"/>
       <w:r>
         <w:rPr>
           <w:spacing w:val="-1"/>
@@ -8917,11 +10049,19 @@
         </w:rPr>
         <w:t xml:space="preserve"> </w:t>
       </w:r>
-      <w:r>
-        <w:rPr>
-          <w:sz w:val="20"/>
-        </w:rPr>
-        <w:t>traceroute,</w:t>
+      <w:proofErr w:type="spellStart"/>
+      <w:r>
+        <w:rPr>
+          <w:sz w:val="20"/>
+        </w:rPr>
+        <w:t>traceroute</w:t>
+      </w:r>
+      <w:proofErr w:type="spellEnd"/>
+      <w:r>
+        <w:rPr>
+          <w:sz w:val="20"/>
+        </w:rPr>
+        <w:t>,</w:t>
       </w:r>
       <w:r>
         <w:rPr>
@@ -9081,7 +10221,35 @@
         <w:rPr>
           <w:sz w:val="20"/>
         </w:rPr>
-        <w:t>Descargue e instale un software tipo VisualRoute, Open Visual Traceroute o similar.</w:t>
+        <w:t xml:space="preserve">Descargue e instale un software tipo </w:t>
+      </w:r>
+      <w:proofErr w:type="spellStart"/>
+      <w:r>
+        <w:rPr>
+          <w:sz w:val="20"/>
+        </w:rPr>
+        <w:t>VisualRoute</w:t>
+      </w:r>
+      <w:proofErr w:type="spellEnd"/>
+      <w:r>
+        <w:rPr>
+          <w:sz w:val="20"/>
+        </w:rPr>
+        <w:t xml:space="preserve">, Open Visual </w:t>
+      </w:r>
+      <w:proofErr w:type="spellStart"/>
+      <w:r>
+        <w:rPr>
+          <w:sz w:val="20"/>
+        </w:rPr>
+        <w:t>Traceroute</w:t>
+      </w:r>
+      <w:proofErr w:type="spellEnd"/>
+      <w:r>
+        <w:rPr>
+          <w:sz w:val="20"/>
+        </w:rPr>
+        <w:t xml:space="preserve"> o similar.</w:t>
       </w:r>
       <w:r>
         <w:rPr>
@@ -9922,123 +11090,6 @@
               </wp:wrapPolygon>
             </wp:wrapTight>
             <wp:docPr id="24" name="Imagen 24"/>
-            <wp:cNvGraphicFramePr>
-              <a:graphicFrameLocks xmlns:a="http://schemas.openxmlformats.org/drawingml/2006/main" noChangeAspect="1"/>
-            </wp:cNvGraphicFramePr>
-            <a:graphic xmlns:a="http://schemas.openxmlformats.org/drawingml/2006/main">
-              <a:graphicData uri="http://schemas.openxmlformats.org/drawingml/2006/picture">
-                <pic:pic xmlns:pic="http://schemas.openxmlformats.org/drawingml/2006/picture">
-                  <pic:nvPicPr>
-                    <pic:cNvPr id="1" name=""/>
-                    <pic:cNvPicPr/>
-                  </pic:nvPicPr>
-                  <pic:blipFill>
-                    <a:blip r:embed="rId35">
-                      <a:extLst>
-                        <a:ext uri="{28A0092B-C50C-407E-A947-70E740481C1C}">
-                          <a14:useLocalDpi xmlns:a14="http://schemas.microsoft.com/office/drawing/2010/main" val="0"/>
-                        </a:ext>
-                      </a:extLst>
-                    </a:blip>
-                    <a:stretch>
-                      <a:fillRect/>
-                    </a:stretch>
-                  </pic:blipFill>
-                  <pic:spPr>
-                    <a:xfrm>
-                      <a:off x="0" y="0"/>
-                      <a:ext cx="6121400" cy="3276600"/>
-                    </a:xfrm>
-                    <a:prstGeom prst="rect">
-                      <a:avLst/>
-                    </a:prstGeom>
-                  </pic:spPr>
-                </pic:pic>
-              </a:graphicData>
-            </a:graphic>
-          </wp:anchor>
-        </w:drawing>
-      </w:r>
-      <w:hyperlink r:id="rId36" w:history="1">
-        <w:r>
-          <w:rPr>
-            <w:rStyle w:val="Hipervnculo"/>
-            <w:b/>
-            <w:color w:val="FF0000"/>
-            <w:sz w:val="24"/>
-            <w:szCs w:val="24"/>
-          </w:rPr>
-          <w:t>www</w:t>
-        </w:r>
-        <w:r>
-          <w:rPr>
-            <w:rStyle w:val="Hipervnculo"/>
-            <w:color w:val="FF0000"/>
-            <w:sz w:val="24"/>
-            <w:szCs w:val="24"/>
-          </w:rPr>
-          <w:t>.google.com</w:t>
-        </w:r>
-      </w:hyperlink>
-    </w:p>
-    <w:p>
-      <w:pPr>
-        <w:pStyle w:val="Textoindependiente"/>
-        <w:spacing w:before="2" w:line="266" w:lineRule="auto"/>
-        <w:ind w:right="145"/>
-        <w:jc w:val="center"/>
-        <w:rPr>
-          <w:color w:val="FF0000"/>
-          <w:sz w:val="24"/>
-          <w:szCs w:val="24"/>
-        </w:rPr>
-      </w:pPr>
-    </w:p>
-    <w:p>
-      <w:pPr>
-        <w:pStyle w:val="Textoindependiente"/>
-        <w:spacing w:before="2" w:line="266" w:lineRule="auto"/>
-        <w:ind w:right="145"/>
-        <w:jc w:val="center"/>
-        <w:rPr>
-          <w:color w:val="FF0000"/>
-          <w:sz w:val="24"/>
-          <w:szCs w:val="24"/>
-        </w:rPr>
-      </w:pPr>
-    </w:p>
-    <w:p>
-      <w:pPr>
-        <w:pStyle w:val="Textoindependiente"/>
-        <w:spacing w:before="2" w:line="266" w:lineRule="auto"/>
-        <w:ind w:right="145"/>
-        <w:jc w:val="center"/>
-        <w:rPr>
-          <w:color w:val="FF0000"/>
-          <w:sz w:val="24"/>
-          <w:szCs w:val="24"/>
-        </w:rPr>
-      </w:pPr>
-      <w:r>
-        <w:rPr>
-          <w:noProof/>
-          <w:color w:val="FF0000"/>
-          <w:sz w:val="24"/>
-          <w:szCs w:val="24"/>
-        </w:rPr>
-        <w:drawing>
-          <wp:anchor distT="0" distB="0" distL="114300" distR="114300" simplePos="0" relativeHeight="251662336" behindDoc="0" locked="0" layoutInCell="1" allowOverlap="1" wp14:anchorId="60B9B4CE" wp14:editId="1A033D95">
-            <wp:simplePos x="0" y="0"/>
-            <wp:positionH relativeFrom="column">
-              <wp:posOffset>158750</wp:posOffset>
-            </wp:positionH>
-            <wp:positionV relativeFrom="paragraph">
-              <wp:posOffset>324485</wp:posOffset>
-            </wp:positionV>
-            <wp:extent cx="6121400" cy="3276600"/>
-            <wp:effectExtent l="0" t="0" r="0" b="0"/>
-            <wp:wrapSquare wrapText="bothSides"/>
-            <wp:docPr id="25" name="Imagen 25"/>
             <wp:cNvGraphicFramePr>
               <a:graphicFrameLocks xmlns:a="http://schemas.openxmlformats.org/drawingml/2006/main" noChangeAspect="1"/>
             </wp:cNvGraphicFramePr>
@@ -10080,157 +11131,13 @@
         <w:r>
           <w:rPr>
             <w:rStyle w:val="Hipervnculo"/>
+            <w:b/>
             <w:color w:val="FF0000"/>
             <w:sz w:val="24"/>
             <w:szCs w:val="24"/>
           </w:rPr>
-          <w:t>www.movistar.com</w:t>
+          <w:t>www</w:t>
         </w:r>
-      </w:hyperlink>
-    </w:p>
-    <w:p>
-      <w:pPr>
-        <w:pStyle w:val="Textoindependiente"/>
-        <w:spacing w:before="2" w:line="266" w:lineRule="auto"/>
-        <w:ind w:right="145"/>
-        <w:jc w:val="center"/>
-        <w:rPr>
-          <w:color w:val="FF0000"/>
-          <w:sz w:val="24"/>
-          <w:szCs w:val="24"/>
-        </w:rPr>
-      </w:pPr>
-    </w:p>
-    <w:p>
-      <w:pPr>
-        <w:pStyle w:val="Textoindependiente"/>
-        <w:spacing w:before="2" w:line="266" w:lineRule="auto"/>
-        <w:ind w:right="145"/>
-        <w:jc w:val="center"/>
-        <w:rPr>
-          <w:color w:val="FF0000"/>
-          <w:sz w:val="24"/>
-          <w:szCs w:val="24"/>
-        </w:rPr>
-      </w:pPr>
-    </w:p>
-    <w:p>
-      <w:pPr>
-        <w:pStyle w:val="Textoindependiente"/>
-        <w:spacing w:before="2" w:line="266" w:lineRule="auto"/>
-        <w:ind w:right="145"/>
-        <w:jc w:val="center"/>
-        <w:rPr>
-          <w:color w:val="FF0000"/>
-          <w:sz w:val="24"/>
-          <w:szCs w:val="24"/>
-        </w:rPr>
-      </w:pPr>
-    </w:p>
-    <w:p>
-      <w:pPr>
-        <w:pStyle w:val="Textoindependiente"/>
-        <w:spacing w:before="2" w:line="266" w:lineRule="auto"/>
-        <w:ind w:right="145"/>
-        <w:jc w:val="center"/>
-        <w:rPr>
-          <w:color w:val="FF0000"/>
-          <w:sz w:val="24"/>
-          <w:szCs w:val="24"/>
-        </w:rPr>
-      </w:pPr>
-    </w:p>
-    <w:p>
-      <w:pPr>
-        <w:pStyle w:val="Textoindependiente"/>
-        <w:spacing w:before="2" w:line="266" w:lineRule="auto"/>
-        <w:ind w:right="145"/>
-        <w:jc w:val="center"/>
-        <w:rPr>
-          <w:color w:val="FF0000"/>
-          <w:sz w:val="24"/>
-          <w:szCs w:val="24"/>
-        </w:rPr>
-      </w:pPr>
-    </w:p>
-    <w:p>
-      <w:pPr>
-        <w:pStyle w:val="Textoindependiente"/>
-        <w:spacing w:before="2" w:line="266" w:lineRule="auto"/>
-        <w:ind w:right="145"/>
-        <w:jc w:val="center"/>
-        <w:rPr>
-          <w:color w:val="FF0000"/>
-          <w:sz w:val="24"/>
-          <w:szCs w:val="24"/>
-        </w:rPr>
-      </w:pPr>
-    </w:p>
-    <w:p>
-      <w:pPr>
-        <w:pStyle w:val="Textoindependiente"/>
-        <w:spacing w:before="2" w:line="266" w:lineRule="auto"/>
-        <w:ind w:right="145"/>
-        <w:jc w:val="center"/>
-        <w:rPr>
-          <w:color w:val="FF0000"/>
-          <w:sz w:val="24"/>
-          <w:szCs w:val="24"/>
-        </w:rPr>
-      </w:pPr>
-    </w:p>
-    <w:p>
-      <w:pPr>
-        <w:pStyle w:val="Textoindependiente"/>
-        <w:spacing w:before="2" w:line="266" w:lineRule="auto"/>
-        <w:ind w:right="145"/>
-        <w:jc w:val="center"/>
-        <w:rPr>
-          <w:color w:val="FF0000"/>
-          <w:sz w:val="24"/>
-          <w:szCs w:val="24"/>
-        </w:rPr>
-      </w:pPr>
-    </w:p>
-    <w:p>
-      <w:pPr>
-        <w:pStyle w:val="Textoindependiente"/>
-        <w:spacing w:before="2" w:line="266" w:lineRule="auto"/>
-        <w:ind w:right="145"/>
-        <w:jc w:val="center"/>
-        <w:rPr>
-          <w:color w:val="FF0000"/>
-          <w:sz w:val="24"/>
-          <w:szCs w:val="24"/>
-        </w:rPr>
-      </w:pPr>
-    </w:p>
-    <w:p>
-      <w:pPr>
-        <w:pStyle w:val="Textoindependiente"/>
-        <w:spacing w:before="2" w:line="266" w:lineRule="auto"/>
-        <w:ind w:right="145"/>
-        <w:jc w:val="center"/>
-        <w:rPr>
-          <w:color w:val="FF0000"/>
-          <w:sz w:val="24"/>
-          <w:szCs w:val="24"/>
-        </w:rPr>
-      </w:pPr>
-    </w:p>
-    <w:p>
-      <w:pPr>
-        <w:pStyle w:val="Textoindependiente"/>
-        <w:spacing w:before="2" w:line="266" w:lineRule="auto"/>
-        <w:ind w:right="145"/>
-        <w:jc w:val="center"/>
-        <w:rPr>
-          <w:color w:val="FF0000"/>
-          <w:sz w:val="24"/>
-          <w:szCs w:val="24"/>
-        </w:rPr>
-      </w:pPr>
-      <w:hyperlink r:id="rId39" w:history="1">
         <w:r>
           <w:rPr>
             <w:rStyle w:val="Hipervnculo"/>
@@ -10238,7 +11145,7 @@
             <w:sz w:val="24"/>
             <w:szCs w:val="24"/>
           </w:rPr>
-          <w:t>www.ufotable.com</w:t>
+          <w:t>.google.com</w:t>
         </w:r>
       </w:hyperlink>
     </w:p>
@@ -10254,6 +11161,32 @@
           <w:szCs w:val="24"/>
         </w:rPr>
       </w:pPr>
+    </w:p>
+    <w:p>
+      <w:pPr>
+        <w:pStyle w:val="Textoindependiente"/>
+        <w:spacing w:before="2" w:line="266" w:lineRule="auto"/>
+        <w:ind w:right="145"/>
+        <w:jc w:val="center"/>
+        <w:rPr>
+          <w:color w:val="FF0000"/>
+          <w:sz w:val="24"/>
+          <w:szCs w:val="24"/>
+        </w:rPr>
+      </w:pPr>
+    </w:p>
+    <w:p>
+      <w:pPr>
+        <w:pStyle w:val="Textoindependiente"/>
+        <w:spacing w:before="2" w:line="266" w:lineRule="auto"/>
+        <w:ind w:right="145"/>
+        <w:jc w:val="center"/>
+        <w:rPr>
+          <w:color w:val="FF0000"/>
+          <w:sz w:val="24"/>
+          <w:szCs w:val="24"/>
+        </w:rPr>
+      </w:pPr>
       <w:r>
         <w:rPr>
           <w:noProof/>
@@ -10262,26 +11195,18 @@
           <w:szCs w:val="24"/>
         </w:rPr>
         <w:drawing>
-          <wp:anchor distT="0" distB="0" distL="114300" distR="114300" simplePos="0" relativeHeight="251657216" behindDoc="1" locked="0" layoutInCell="1" allowOverlap="1" wp14:anchorId="227096E6" wp14:editId="0B67F3A0">
+          <wp:anchor distT="0" distB="0" distL="114300" distR="114300" simplePos="0" relativeHeight="251662336" behindDoc="0" locked="0" layoutInCell="1" allowOverlap="1" wp14:anchorId="60B9B4CE" wp14:editId="1A033D95">
             <wp:simplePos x="0" y="0"/>
             <wp:positionH relativeFrom="column">
-              <wp:posOffset>-3175</wp:posOffset>
+              <wp:posOffset>158750</wp:posOffset>
             </wp:positionH>
             <wp:positionV relativeFrom="paragraph">
-              <wp:posOffset>187325</wp:posOffset>
+              <wp:posOffset>324485</wp:posOffset>
             </wp:positionV>
             <wp:extent cx="6121400" cy="3276600"/>
             <wp:effectExtent l="0" t="0" r="0" b="0"/>
-            <wp:wrapTight wrapText="bothSides">
-              <wp:wrapPolygon edited="0">
-                <wp:start x="0" y="0"/>
-                <wp:lineTo x="0" y="21474"/>
-                <wp:lineTo x="21510" y="21474"/>
-                <wp:lineTo x="21510" y="0"/>
-                <wp:lineTo x="0" y="0"/>
-              </wp:wrapPolygon>
-            </wp:wrapTight>
-            <wp:docPr id="26" name="Imagen 26"/>
+            <wp:wrapSquare wrapText="bothSides"/>
+            <wp:docPr id="25" name="Imagen 25"/>
             <wp:cNvGraphicFramePr>
               <a:graphicFrameLocks xmlns:a="http://schemas.openxmlformats.org/drawingml/2006/main" noChangeAspect="1"/>
             </wp:cNvGraphicFramePr>
@@ -10293,7 +11218,7 @@
                     <pic:cNvPicPr/>
                   </pic:nvPicPr>
                   <pic:blipFill>
-                    <a:blip r:embed="rId40">
+                    <a:blip r:embed="rId39">
                       <a:extLst>
                         <a:ext uri="{28A0092B-C50C-407E-A947-70E740481C1C}">
                           <a14:useLocalDpi xmlns:a14="http://schemas.microsoft.com/office/drawing/2010/main" val="0"/>
@@ -10319,6 +11244,17 @@
           </wp:anchor>
         </w:drawing>
       </w:r>
+      <w:hyperlink r:id="rId40" w:history="1">
+        <w:r>
+          <w:rPr>
+            <w:rStyle w:val="Hipervnculo"/>
+            <w:color w:val="FF0000"/>
+            <w:sz w:val="24"/>
+            <w:szCs w:val="24"/>
+          </w:rPr>
+          <w:t>www.movistar.com</w:t>
+        </w:r>
+      </w:hyperlink>
     </w:p>
     <w:p>
       <w:pPr>
@@ -10332,71 +11268,6 @@
           <w:szCs w:val="24"/>
         </w:rPr>
       </w:pPr>
-      <w:r>
-        <w:rPr>
-          <w:noProof/>
-          <w:color w:val="FF0000"/>
-          <w:sz w:val="24"/>
-          <w:szCs w:val="24"/>
-        </w:rPr>
-        <w:drawing>
-          <wp:anchor distT="0" distB="0" distL="114300" distR="114300" simplePos="0" relativeHeight="251667456" behindDoc="0" locked="0" layoutInCell="1" allowOverlap="1" wp14:anchorId="78CF07C7" wp14:editId="280B3DAC">
-            <wp:simplePos x="0" y="0"/>
-            <wp:positionH relativeFrom="column">
-              <wp:posOffset>6350</wp:posOffset>
-            </wp:positionH>
-            <wp:positionV relativeFrom="paragraph">
-              <wp:posOffset>264160</wp:posOffset>
-            </wp:positionV>
-            <wp:extent cx="6121400" cy="3276600"/>
-            <wp:effectExtent l="0" t="0" r="0" b="0"/>
-            <wp:wrapSquare wrapText="bothSides"/>
-            <wp:docPr id="27" name="Imagen 27"/>
-            <wp:cNvGraphicFramePr>
-              <a:graphicFrameLocks xmlns:a="http://schemas.openxmlformats.org/drawingml/2006/main" noChangeAspect="1"/>
-            </wp:cNvGraphicFramePr>
-            <a:graphic xmlns:a="http://schemas.openxmlformats.org/drawingml/2006/main">
-              <a:graphicData uri="http://schemas.openxmlformats.org/drawingml/2006/picture">
-                <pic:pic xmlns:pic="http://schemas.openxmlformats.org/drawingml/2006/picture">
-                  <pic:nvPicPr>
-                    <pic:cNvPr id="1" name=""/>
-                    <pic:cNvPicPr/>
-                  </pic:nvPicPr>
-                  <pic:blipFill>
-                    <a:blip r:embed="rId41">
-                      <a:extLst>
-                        <a:ext uri="{28A0092B-C50C-407E-A947-70E740481C1C}">
-                          <a14:useLocalDpi xmlns:a14="http://schemas.microsoft.com/office/drawing/2010/main" val="0"/>
-                        </a:ext>
-                      </a:extLst>
-                    </a:blip>
-                    <a:stretch>
-                      <a:fillRect/>
-                    </a:stretch>
-                  </pic:blipFill>
-                  <pic:spPr>
-                    <a:xfrm>
-                      <a:off x="0" y="0"/>
-                      <a:ext cx="6121400" cy="3276600"/>
-                    </a:xfrm>
-                    <a:prstGeom prst="rect">
-                      <a:avLst/>
-                    </a:prstGeom>
-                  </pic:spPr>
-                </pic:pic>
-              </a:graphicData>
-            </a:graphic>
-          </wp:anchor>
-        </w:drawing>
-      </w:r>
-      <w:r>
-        <w:rPr>
-          <w:color w:val="FF0000"/>
-          <w:sz w:val="24"/>
-          <w:szCs w:val="24"/>
-        </w:rPr>
-        <w:t>universidad de Varsovia</w:t>
-      </w:r>
     </w:p>
     <w:p>
       <w:pPr>
@@ -10527,6 +11398,17 @@
           <w:szCs w:val="24"/>
         </w:rPr>
       </w:pPr>
+      <w:hyperlink r:id="rId41" w:history="1">
+        <w:r>
+          <w:rPr>
+            <w:rStyle w:val="Hipervnculo"/>
+            <w:color w:val="FF0000"/>
+            <w:sz w:val="24"/>
+            <w:szCs w:val="24"/>
+          </w:rPr>
+          <w:t>www.ufotable.com</w:t>
+        </w:r>
+      </w:hyperlink>
     </w:p>
     <w:p>
       <w:pPr>
@@ -10548,18 +11430,26 @@
           <w:szCs w:val="24"/>
         </w:rPr>
         <w:drawing>
-          <wp:anchor distT="0" distB="0" distL="114300" distR="114300" simplePos="0" relativeHeight="251673600" behindDoc="0" locked="0" layoutInCell="1" allowOverlap="1" wp14:anchorId="1B309AB2" wp14:editId="65A7F8B0">
+          <wp:anchor distT="0" distB="0" distL="114300" distR="114300" simplePos="0" relativeHeight="251657216" behindDoc="1" locked="0" layoutInCell="1" allowOverlap="1" wp14:anchorId="227096E6" wp14:editId="0B67F3A0">
             <wp:simplePos x="0" y="0"/>
             <wp:positionH relativeFrom="column">
-              <wp:posOffset>158750</wp:posOffset>
+              <wp:posOffset>-3175</wp:posOffset>
             </wp:positionH>
             <wp:positionV relativeFrom="paragraph">
-              <wp:posOffset>261620</wp:posOffset>
+              <wp:posOffset>187325</wp:posOffset>
             </wp:positionV>
             <wp:extent cx="6121400" cy="3276600"/>
             <wp:effectExtent l="0" t="0" r="0" b="0"/>
-            <wp:wrapSquare wrapText="bothSides"/>
-            <wp:docPr id="28" name="Imagen 28"/>
+            <wp:wrapTight wrapText="bothSides">
+              <wp:wrapPolygon edited="0">
+                <wp:start x="0" y="0"/>
+                <wp:lineTo x="0" y="21474"/>
+                <wp:lineTo x="21510" y="21474"/>
+                <wp:lineTo x="21510" y="0"/>
+                <wp:lineTo x="0" y="0"/>
+              </wp:wrapPolygon>
+            </wp:wrapTight>
+            <wp:docPr id="26" name="Imagen 26"/>
             <wp:cNvGraphicFramePr>
               <a:graphicFrameLocks xmlns:a="http://schemas.openxmlformats.org/drawingml/2006/main" noChangeAspect="1"/>
             </wp:cNvGraphicFramePr>
@@ -10597,6 +11487,284 @@
           </wp:anchor>
         </w:drawing>
       </w:r>
+    </w:p>
+    <w:p>
+      <w:pPr>
+        <w:pStyle w:val="Textoindependiente"/>
+        <w:spacing w:before="2" w:line="266" w:lineRule="auto"/>
+        <w:ind w:right="145"/>
+        <w:jc w:val="center"/>
+        <w:rPr>
+          <w:color w:val="FF0000"/>
+          <w:sz w:val="24"/>
+          <w:szCs w:val="24"/>
+        </w:rPr>
+      </w:pPr>
+      <w:r>
+        <w:rPr>
+          <w:noProof/>
+          <w:color w:val="FF0000"/>
+          <w:sz w:val="24"/>
+          <w:szCs w:val="24"/>
+        </w:rPr>
+        <w:drawing>
+          <wp:anchor distT="0" distB="0" distL="114300" distR="114300" simplePos="0" relativeHeight="251667456" behindDoc="0" locked="0" layoutInCell="1" allowOverlap="1" wp14:anchorId="78CF07C7" wp14:editId="280B3DAC">
+            <wp:simplePos x="0" y="0"/>
+            <wp:positionH relativeFrom="column">
+              <wp:posOffset>6350</wp:posOffset>
+            </wp:positionH>
+            <wp:positionV relativeFrom="paragraph">
+              <wp:posOffset>264160</wp:posOffset>
+            </wp:positionV>
+            <wp:extent cx="6121400" cy="3276600"/>
+            <wp:effectExtent l="0" t="0" r="0" b="0"/>
+            <wp:wrapSquare wrapText="bothSides"/>
+            <wp:docPr id="27" name="Imagen 27"/>
+            <wp:cNvGraphicFramePr>
+              <a:graphicFrameLocks xmlns:a="http://schemas.openxmlformats.org/drawingml/2006/main" noChangeAspect="1"/>
+            </wp:cNvGraphicFramePr>
+            <a:graphic xmlns:a="http://schemas.openxmlformats.org/drawingml/2006/main">
+              <a:graphicData uri="http://schemas.openxmlformats.org/drawingml/2006/picture">
+                <pic:pic xmlns:pic="http://schemas.openxmlformats.org/drawingml/2006/picture">
+                  <pic:nvPicPr>
+                    <pic:cNvPr id="1" name=""/>
+                    <pic:cNvPicPr/>
+                  </pic:nvPicPr>
+                  <pic:blipFill>
+                    <a:blip r:embed="rId43">
+                      <a:extLst>
+                        <a:ext uri="{28A0092B-C50C-407E-A947-70E740481C1C}">
+                          <a14:useLocalDpi xmlns:a14="http://schemas.microsoft.com/office/drawing/2010/main" val="0"/>
+                        </a:ext>
+                      </a:extLst>
+                    </a:blip>
+                    <a:stretch>
+                      <a:fillRect/>
+                    </a:stretch>
+                  </pic:blipFill>
+                  <pic:spPr>
+                    <a:xfrm>
+                      <a:off x="0" y="0"/>
+                      <a:ext cx="6121400" cy="3276600"/>
+                    </a:xfrm>
+                    <a:prstGeom prst="rect">
+                      <a:avLst/>
+                    </a:prstGeom>
+                  </pic:spPr>
+                </pic:pic>
+              </a:graphicData>
+            </a:graphic>
+          </wp:anchor>
+        </w:drawing>
+      </w:r>
+      <w:r>
+        <w:rPr>
+          <w:color w:val="FF0000"/>
+          <w:sz w:val="24"/>
+          <w:szCs w:val="24"/>
+        </w:rPr>
+        <w:t>universidad de Varsovia</w:t>
+      </w:r>
+    </w:p>
+    <w:p>
+      <w:pPr>
+        <w:pStyle w:val="Textoindependiente"/>
+        <w:spacing w:before="2" w:line="266" w:lineRule="auto"/>
+        <w:ind w:right="145"/>
+        <w:jc w:val="center"/>
+        <w:rPr>
+          <w:color w:val="FF0000"/>
+          <w:sz w:val="24"/>
+          <w:szCs w:val="24"/>
+        </w:rPr>
+      </w:pPr>
+    </w:p>
+    <w:p>
+      <w:pPr>
+        <w:pStyle w:val="Textoindependiente"/>
+        <w:spacing w:before="2" w:line="266" w:lineRule="auto"/>
+        <w:ind w:right="145"/>
+        <w:jc w:val="center"/>
+        <w:rPr>
+          <w:color w:val="FF0000"/>
+          <w:sz w:val="24"/>
+          <w:szCs w:val="24"/>
+        </w:rPr>
+      </w:pPr>
+    </w:p>
+    <w:p>
+      <w:pPr>
+        <w:pStyle w:val="Textoindependiente"/>
+        <w:spacing w:before="2" w:line="266" w:lineRule="auto"/>
+        <w:ind w:right="145"/>
+        <w:jc w:val="center"/>
+        <w:rPr>
+          <w:color w:val="FF0000"/>
+          <w:sz w:val="24"/>
+          <w:szCs w:val="24"/>
+        </w:rPr>
+      </w:pPr>
+    </w:p>
+    <w:p>
+      <w:pPr>
+        <w:pStyle w:val="Textoindependiente"/>
+        <w:spacing w:before="2" w:line="266" w:lineRule="auto"/>
+        <w:ind w:right="145"/>
+        <w:jc w:val="center"/>
+        <w:rPr>
+          <w:color w:val="FF0000"/>
+          <w:sz w:val="24"/>
+          <w:szCs w:val="24"/>
+        </w:rPr>
+      </w:pPr>
+    </w:p>
+    <w:p>
+      <w:pPr>
+        <w:pStyle w:val="Textoindependiente"/>
+        <w:spacing w:before="2" w:line="266" w:lineRule="auto"/>
+        <w:ind w:right="145"/>
+        <w:jc w:val="center"/>
+        <w:rPr>
+          <w:color w:val="FF0000"/>
+          <w:sz w:val="24"/>
+          <w:szCs w:val="24"/>
+        </w:rPr>
+      </w:pPr>
+    </w:p>
+    <w:p>
+      <w:pPr>
+        <w:pStyle w:val="Textoindependiente"/>
+        <w:spacing w:before="2" w:line="266" w:lineRule="auto"/>
+        <w:ind w:right="145"/>
+        <w:jc w:val="center"/>
+        <w:rPr>
+          <w:color w:val="FF0000"/>
+          <w:sz w:val="24"/>
+          <w:szCs w:val="24"/>
+        </w:rPr>
+      </w:pPr>
+    </w:p>
+    <w:p>
+      <w:pPr>
+        <w:pStyle w:val="Textoindependiente"/>
+        <w:spacing w:before="2" w:line="266" w:lineRule="auto"/>
+        <w:ind w:right="145"/>
+        <w:jc w:val="center"/>
+        <w:rPr>
+          <w:color w:val="FF0000"/>
+          <w:sz w:val="24"/>
+          <w:szCs w:val="24"/>
+        </w:rPr>
+      </w:pPr>
+    </w:p>
+    <w:p>
+      <w:pPr>
+        <w:pStyle w:val="Textoindependiente"/>
+        <w:spacing w:before="2" w:line="266" w:lineRule="auto"/>
+        <w:ind w:right="145"/>
+        <w:jc w:val="center"/>
+        <w:rPr>
+          <w:color w:val="FF0000"/>
+          <w:sz w:val="24"/>
+          <w:szCs w:val="24"/>
+        </w:rPr>
+      </w:pPr>
+    </w:p>
+    <w:p>
+      <w:pPr>
+        <w:pStyle w:val="Textoindependiente"/>
+        <w:spacing w:before="2" w:line="266" w:lineRule="auto"/>
+        <w:ind w:right="145"/>
+        <w:jc w:val="center"/>
+        <w:rPr>
+          <w:color w:val="FF0000"/>
+          <w:sz w:val="24"/>
+          <w:szCs w:val="24"/>
+        </w:rPr>
+      </w:pPr>
+    </w:p>
+    <w:p>
+      <w:pPr>
+        <w:pStyle w:val="Textoindependiente"/>
+        <w:spacing w:before="2" w:line="266" w:lineRule="auto"/>
+        <w:ind w:right="145"/>
+        <w:jc w:val="center"/>
+        <w:rPr>
+          <w:color w:val="FF0000"/>
+          <w:sz w:val="24"/>
+          <w:szCs w:val="24"/>
+        </w:rPr>
+      </w:pPr>
+    </w:p>
+    <w:p>
+      <w:pPr>
+        <w:pStyle w:val="Textoindependiente"/>
+        <w:spacing w:before="2" w:line="266" w:lineRule="auto"/>
+        <w:ind w:right="145"/>
+        <w:jc w:val="center"/>
+        <w:rPr>
+          <w:color w:val="FF0000"/>
+          <w:sz w:val="24"/>
+          <w:szCs w:val="24"/>
+        </w:rPr>
+      </w:pPr>
+      <w:r>
+        <w:rPr>
+          <w:noProof/>
+          <w:color w:val="FF0000"/>
+          <w:sz w:val="24"/>
+          <w:szCs w:val="24"/>
+        </w:rPr>
+        <w:drawing>
+          <wp:anchor distT="0" distB="0" distL="114300" distR="114300" simplePos="0" relativeHeight="251673600" behindDoc="0" locked="0" layoutInCell="1" allowOverlap="1" wp14:anchorId="1B309AB2" wp14:editId="65A7F8B0">
+            <wp:simplePos x="0" y="0"/>
+            <wp:positionH relativeFrom="column">
+              <wp:posOffset>158750</wp:posOffset>
+            </wp:positionH>
+            <wp:positionV relativeFrom="paragraph">
+              <wp:posOffset>261620</wp:posOffset>
+            </wp:positionV>
+            <wp:extent cx="6121400" cy="3276600"/>
+            <wp:effectExtent l="0" t="0" r="0" b="0"/>
+            <wp:wrapSquare wrapText="bothSides"/>
+            <wp:docPr id="28" name="Imagen 28"/>
+            <wp:cNvGraphicFramePr>
+              <a:graphicFrameLocks xmlns:a="http://schemas.openxmlformats.org/drawingml/2006/main" noChangeAspect="1"/>
+            </wp:cNvGraphicFramePr>
+            <a:graphic xmlns:a="http://schemas.openxmlformats.org/drawingml/2006/main">
+              <a:graphicData uri="http://schemas.openxmlformats.org/drawingml/2006/picture">
+                <pic:pic xmlns:pic="http://schemas.openxmlformats.org/drawingml/2006/picture">
+                  <pic:nvPicPr>
+                    <pic:cNvPr id="1" name=""/>
+                    <pic:cNvPicPr/>
+                  </pic:nvPicPr>
+                  <pic:blipFill>
+                    <a:blip r:embed="rId44">
+                      <a:extLst>
+                        <a:ext uri="{28A0092B-C50C-407E-A947-70E740481C1C}">
+                          <a14:useLocalDpi xmlns:a14="http://schemas.microsoft.com/office/drawing/2010/main" val="0"/>
+                        </a:ext>
+                      </a:extLst>
+                    </a:blip>
+                    <a:stretch>
+                      <a:fillRect/>
+                    </a:stretch>
+                  </pic:blipFill>
+                  <pic:spPr>
+                    <a:xfrm>
+                      <a:off x="0" y="0"/>
+                      <a:ext cx="6121400" cy="3276600"/>
+                    </a:xfrm>
+                    <a:prstGeom prst="rect">
+                      <a:avLst/>
+                    </a:prstGeom>
+                  </pic:spPr>
+                </pic:pic>
+              </a:graphicData>
+            </a:graphic>
+          </wp:anchor>
+        </w:drawing>
+      </w:r>
       <w:r>
         <w:rPr>
           <w:color w:val="FF0000"/>
@@ -10719,6 +11887,7 @@
         </w:rPr>
         <w:t xml:space="preserve">Hacer ping a un host desde un computador, genera una ruta completa desde el punto de partida hasta el punto de llegada, y esta ruta contiene </w:t>
       </w:r>
+      <w:proofErr w:type="spellStart"/>
       <w:r>
         <w:rPr>
           <w:sz w:val="24"/>
@@ -10726,12 +11895,29 @@
         </w:rPr>
         <w:t>sub-rutas</w:t>
       </w:r>
+      <w:proofErr w:type="spellEnd"/>
       <w:r>
         <w:rPr>
           <w:sz w:val="24"/>
           <w:szCs w:val="24"/>
         </w:rPr>
-        <w:t>, donde cada uno de los puntos de salida y llegada son direcciones de equipos cercanos conectados con otros mas lejanos.</w:t>
+        <w:t xml:space="preserve">, donde cada uno de los puntos de salida y llegada son direcciones de equipos cercanos conectados con otros </w:t>
+      </w:r>
+      <w:proofErr w:type="spellStart"/>
+      <w:r>
+        <w:rPr>
+          <w:sz w:val="24"/>
+          <w:szCs w:val="24"/>
+        </w:rPr>
+        <w:t>mas</w:t>
+      </w:r>
+      <w:proofErr w:type="spellEnd"/>
+      <w:r>
+        <w:rPr>
+          <w:sz w:val="24"/>
+          <w:szCs w:val="24"/>
+        </w:rPr>
+        <w:t xml:space="preserve"> lejanos.</w:t>
       </w:r>
     </w:p>
     <w:p>
@@ -10768,6 +11954,7 @@
           <w:szCs w:val="24"/>
         </w:rPr>
       </w:pPr>
+      <w:proofErr w:type="spellStart"/>
       <w:r>
         <w:rPr>
           <w:sz w:val="24"/>
@@ -10775,6 +11962,7 @@
         </w:rPr>
         <w:t>bv</w:t>
       </w:r>
+      <w:proofErr w:type="spellEnd"/>
     </w:p>
     <w:p>
       <w:pPr>
@@ -10859,7 +12047,7 @@
           <w:szCs w:val="24"/>
         </w:rPr>
       </w:pPr>
-      <w:hyperlink r:id="rId43" w:history="1">
+      <w:hyperlink r:id="rId45" w:history="1">
         <w:r>
           <w:rPr>
             <w:rStyle w:val="Hipervnculo"/>
@@ -10886,7 +12074,7 @@
           <w:szCs w:val="24"/>
         </w:rPr>
       </w:pPr>
-      <w:hyperlink r:id="rId44" w:history="1">
+      <w:hyperlink r:id="rId46" w:history="1">
         <w:r>
           <w:rPr>
             <w:rStyle w:val="Hipervnculo"/>
@@ -10913,7 +12101,7 @@
           <w:szCs w:val="24"/>
         </w:rPr>
       </w:pPr>
-      <w:hyperlink r:id="rId45" w:history="1">
+      <w:hyperlink r:id="rId47" w:history="1">
         <w:r>
           <w:rPr>
             <w:rStyle w:val="Hipervnculo"/>
@@ -10940,7 +12128,7 @@
           <w:szCs w:val="24"/>
         </w:rPr>
       </w:pPr>
-      <w:hyperlink r:id="rId46" w:history="1">
+      <w:hyperlink r:id="rId48" w:history="1">
         <w:r>
           <w:rPr>
             <w:rStyle w:val="Hipervnculo"/>

</xml_diff>